<commit_message>
Presupuesto para terminar en 2024 jaja
</commit_message>
<xml_diff>
--- a/Practica_5_6/Presupuesto.docx
+++ b/Practica_5_6/Presupuesto.docx
@@ -1,18 +1,306 @@
 
 <file path=word/document.xml><?xml version="1.0" encoding="utf-8"?>
-<w:document xmlns:wpc="http://schemas.microsoft.com/office/word/2010/wordprocessingCanvas" xmlns:cx="http://schemas.microsoft.com/office/drawing/2014/chartex" xmlns:mc="http://schemas.openxmlformats.org/markup-compatibility/2006" xmlns:o="urn:schemas-microsoft-com:office:office" xmlns:r="http://schemas.openxmlformats.org/officeDocument/2006/relationships" xmlns:m="http://schemas.openxmlformats.org/officeDocument/2006/math" xmlns:v="urn:schemas-microsoft-com:vml" xmlns:wp14="http://schemas.microsoft.com/office/word/2010/wordprocessingDrawing" xmlns:wp="http://schemas.openxmlformats.org/drawingml/2006/wordprocessingDrawing" xmlns:w10="urn:schemas-microsoft-com:office:word" xmlns:w="http://schemas.openxmlformats.org/wordprocessingml/2006/main" xmlns:w14="http://schemas.microsoft.com/office/word/2010/wordml" xmlns:w15="http://schemas.microsoft.com/office/word/2012/wordml" xmlns:w16se="http://schemas.microsoft.com/office/word/2015/wordml/symex" xmlns:wpg="http://schemas.microsoft.com/office/word/2010/wordprocessingGroup" xmlns:wpi="http://schemas.microsoft.com/office/word/2010/wordprocessingInk" xmlns:wne="http://schemas.microsoft.com/office/word/2006/wordml" xmlns:wps="http://schemas.microsoft.com/office/word/2010/wordprocessingShape" mc:Ignorable="w14 w15 w16se wp14">
+<w:document xmlns:wpc="http://schemas.microsoft.com/office/word/2010/wordprocessingCanvas" xmlns:mc="http://schemas.openxmlformats.org/markup-compatibility/2006" xmlns:o="urn:schemas-microsoft-com:office:office" xmlns:r="http://schemas.openxmlformats.org/officeDocument/2006/relationships" xmlns:m="http://schemas.openxmlformats.org/officeDocument/2006/math" xmlns:v="urn:schemas-microsoft-com:vml" xmlns:wp14="http://schemas.microsoft.com/office/word/2010/wordprocessingDrawing" xmlns:wp="http://schemas.openxmlformats.org/drawingml/2006/wordprocessingDrawing" xmlns:w10="urn:schemas-microsoft-com:office:word" xmlns:w="http://schemas.openxmlformats.org/wordprocessingml/2006/main" xmlns:w14="http://schemas.microsoft.com/office/word/2010/wordml" xmlns:w15="http://schemas.microsoft.com/office/word/2012/wordml" xmlns:wpg="http://schemas.microsoft.com/office/word/2010/wordprocessingGroup" xmlns:wpi="http://schemas.microsoft.com/office/word/2010/wordprocessingInk" xmlns:wne="http://schemas.microsoft.com/office/word/2006/wordml" xmlns:wps="http://schemas.microsoft.com/office/word/2010/wordprocessingShape" mc:Ignorable="w14 w15 wp14">
   <w:body>
+    <w:p>
+      <w:pPr>
+        <w:jc w:val="center"/>
+        <w:rPr>
+          <w:b/>
+          <w:sz w:val="52"/>
+          <w:szCs w:val="36"/>
+          <w:lang w:val="es-ES"/>
+        </w:rPr>
+      </w:pPr>
+      <w:r>
+        <w:rPr>
+          <w:b/>
+          <w:sz w:val="52"/>
+          <w:szCs w:val="36"/>
+          <w:lang w:val="es-ES"/>
+        </w:rPr>
+        <w:t>Calibración del Presupuesto</w:t>
+      </w:r>
+    </w:p>
+    <w:p>
+      <w:pPr>
+        <w:jc w:val="center"/>
+        <w:rPr>
+          <w:b/>
+          <w:sz w:val="36"/>
+          <w:szCs w:val="36"/>
+          <w:lang w:val="es-ES"/>
+        </w:rPr>
+      </w:pPr>
+    </w:p>
+    <w:p>
+      <w:pPr>
+        <w:jc w:val="center"/>
+        <w:rPr>
+          <w:b/>
+          <w:sz w:val="36"/>
+          <w:szCs w:val="36"/>
+          <w:lang w:val="es-ES"/>
+        </w:rPr>
+      </w:pPr>
+    </w:p>
+    <w:p>
+      <w:pPr>
+        <w:jc w:val="center"/>
+        <w:rPr>
+          <w:b/>
+          <w:sz w:val="36"/>
+          <w:szCs w:val="36"/>
+          <w:lang w:val="es-ES"/>
+        </w:rPr>
+      </w:pPr>
+    </w:p>
+    <w:p>
+      <w:pPr>
+        <w:rPr>
+          <w:b/>
+          <w:sz w:val="36"/>
+          <w:szCs w:val="36"/>
+          <w:lang w:val="es-ES"/>
+        </w:rPr>
+      </w:pPr>
+    </w:p>
+    <w:p>
+      <w:pPr>
+        <w:jc w:val="center"/>
+        <w:rPr>
+          <w:b/>
+          <w:sz w:val="72"/>
+          <w:szCs w:val="36"/>
+          <w:lang w:val="es-ES"/>
+        </w:rPr>
+      </w:pPr>
+      <w:r>
+        <w:rPr>
+          <w:b/>
+          <w:sz w:val="72"/>
+          <w:szCs w:val="36"/>
+          <w:lang w:val="es-ES"/>
+        </w:rPr>
+        <w:t>Sistema de Diagnóstico y Agendamiento de Citas (SDAC)</w:t>
+      </w:r>
+    </w:p>
+    <w:p>
+      <w:pPr>
+        <w:jc w:val="center"/>
+        <w:rPr>
+          <w:b/>
+          <w:sz w:val="36"/>
+          <w:szCs w:val="36"/>
+          <w:lang w:val="es-ES"/>
+        </w:rPr>
+      </w:pPr>
+    </w:p>
+    <w:p>
+      <w:pPr>
+        <w:jc w:val="center"/>
+        <w:rPr>
+          <w:b/>
+          <w:sz w:val="36"/>
+          <w:szCs w:val="36"/>
+          <w:lang w:val="es-ES"/>
+        </w:rPr>
+      </w:pPr>
+    </w:p>
+    <w:p>
+      <w:pPr>
+        <w:jc w:val="center"/>
+        <w:rPr>
+          <w:b/>
+          <w:sz w:val="36"/>
+          <w:szCs w:val="36"/>
+          <w:lang w:val="es-ES"/>
+        </w:rPr>
+      </w:pPr>
+    </w:p>
+    <w:p>
+      <w:pPr>
+        <w:jc w:val="center"/>
+        <w:rPr>
+          <w:b/>
+          <w:sz w:val="44"/>
+          <w:szCs w:val="36"/>
+          <w:lang w:val="pt-PT"/>
+        </w:rPr>
+      </w:pPr>
+      <w:proofErr w:type="spellStart"/>
+      <w:r>
+        <w:rPr>
+          <w:b/>
+          <w:sz w:val="44"/>
+          <w:szCs w:val="36"/>
+          <w:lang w:val="pt-PT"/>
+        </w:rPr>
+        <w:t>Versión</w:t>
+      </w:r>
+      <w:proofErr w:type="spellEnd"/>
+      <w:r>
+        <w:rPr>
+          <w:b/>
+          <w:sz w:val="44"/>
+          <w:szCs w:val="36"/>
+          <w:lang w:val="pt-PT"/>
+        </w:rPr>
+        <w:t xml:space="preserve"> 1</w:t>
+      </w:r>
+    </w:p>
+    <w:p>
+      <w:pPr>
+        <w:jc w:val="center"/>
+        <w:rPr>
+          <w:b/>
+          <w:sz w:val="36"/>
+          <w:szCs w:val="36"/>
+          <w:lang w:val="pt-PT"/>
+        </w:rPr>
+      </w:pPr>
+    </w:p>
+    <w:p>
+      <w:pPr>
+        <w:jc w:val="right"/>
+        <w:rPr>
+          <w:b/>
+          <w:sz w:val="36"/>
+          <w:szCs w:val="36"/>
+          <w:lang w:val="pt-PT"/>
+        </w:rPr>
+      </w:pPr>
+    </w:p>
+    <w:p>
+      <w:pPr>
+        <w:jc w:val="right"/>
+        <w:rPr>
+          <w:b/>
+          <w:sz w:val="36"/>
+          <w:szCs w:val="36"/>
+          <w:lang w:val="pt-PT"/>
+        </w:rPr>
+      </w:pPr>
+    </w:p>
+    <w:p>
+      <w:pPr>
+        <w:jc w:val="right"/>
+        <w:rPr>
+          <w:b/>
+          <w:sz w:val="36"/>
+          <w:szCs w:val="36"/>
+          <w:lang w:val="pt-PT"/>
+        </w:rPr>
+      </w:pPr>
+    </w:p>
+    <w:p>
+      <w:pPr>
+        <w:jc w:val="right"/>
+        <w:rPr>
+          <w:b/>
+          <w:sz w:val="32"/>
+          <w:szCs w:val="36"/>
+          <w:lang w:val="pt-PT"/>
+        </w:rPr>
+      </w:pPr>
+      <w:r>
+        <w:rPr>
+          <w:b/>
+          <w:sz w:val="32"/>
+          <w:szCs w:val="36"/>
+          <w:lang w:val="pt-PT"/>
+        </w:rPr>
+        <w:t>Jairo Daniel Bautista Castro</w:t>
+      </w:r>
+    </w:p>
+    <w:p>
+      <w:pPr>
+        <w:jc w:val="right"/>
+        <w:rPr>
+          <w:b/>
+          <w:sz w:val="32"/>
+          <w:szCs w:val="36"/>
+          <w:lang w:val="pt-PT"/>
+        </w:rPr>
+      </w:pPr>
+      <w:r>
+        <w:rPr>
+          <w:b/>
+          <w:sz w:val="32"/>
+          <w:szCs w:val="36"/>
+          <w:lang w:val="pt-PT"/>
+        </w:rPr>
+        <w:t>Miguel de Oliveira Dias Gonçalves</w:t>
+      </w:r>
+    </w:p>
+    <w:p>
+      <w:pPr>
+        <w:rPr>
+          <w:b/>
+          <w:sz w:val="32"/>
+          <w:szCs w:val="36"/>
+          <w:lang w:val="pt-PT"/>
+        </w:rPr>
+      </w:pPr>
+      <w:r>
+        <w:rPr>
+          <w:b/>
+          <w:sz w:val="32"/>
+          <w:szCs w:val="36"/>
+          <w:lang w:val="pt-PT"/>
+        </w:rPr>
+        <w:lastRenderedPageBreak/>
+        <w:t xml:space="preserve">Exposición al </w:t>
+      </w:r>
+      <w:proofErr w:type="spellStart"/>
+      <w:r>
+        <w:rPr>
+          <w:b/>
+          <w:sz w:val="32"/>
+          <w:szCs w:val="36"/>
+          <w:lang w:val="pt-PT"/>
+        </w:rPr>
+        <w:t>riesgo</w:t>
+      </w:r>
+      <w:proofErr w:type="spellEnd"/>
+    </w:p>
+    <w:p>
+      <w:pPr>
+        <w:jc w:val="both"/>
+        <w:rPr>
+          <w:sz w:val="28"/>
+          <w:szCs w:val="36"/>
+          <w:lang w:val="es-ES"/>
+        </w:rPr>
+      </w:pPr>
+      <w:r>
+        <w:rPr>
+          <w:sz w:val="28"/>
+          <w:szCs w:val="36"/>
+          <w:lang w:val="es-ES"/>
+        </w:rPr>
+        <w:t>Dados los 10 principales riesgos del proyecto, se sigue la compilaci</w:t>
+      </w:r>
+      <w:r>
+        <w:rPr>
+          <w:sz w:val="28"/>
+          <w:szCs w:val="36"/>
+          <w:lang w:val="es-ES"/>
+        </w:rPr>
+        <w:t>ón de sus probabilidades e impacto en meses, así como la exposición al riesgo resultante también en meses:</w:t>
+      </w:r>
+    </w:p>
     <w:tbl>
       <w:tblPr>
-        <w:tblStyle w:val="Tablaconcuadrcula"/>
+        <w:tblStyle w:val="Tabelacomgrelha"/>
         <w:tblW w:w="0" w:type="auto"/>
         <w:tblLook w:val="04A0" w:firstRow="1" w:lastRow="0" w:firstColumn="1" w:lastColumn="0" w:noHBand="0" w:noVBand="1"/>
       </w:tblPr>
       <w:tblGrid>
-        <w:gridCol w:w="4819"/>
-        <w:gridCol w:w="982"/>
-        <w:gridCol w:w="1139"/>
-        <w:gridCol w:w="1888"/>
+        <w:gridCol w:w="4248"/>
+        <w:gridCol w:w="1694"/>
+        <w:gridCol w:w="1089"/>
+        <w:gridCol w:w="1797"/>
       </w:tblGrid>
       <w:tr>
         <w:trPr>
@@ -20,7 +308,7 @@
         </w:trPr>
         <w:tc>
           <w:tcPr>
-            <w:tcW w:w="7220" w:type="dxa"/>
+            <w:tcW w:w="4248" w:type="dxa"/>
             <w:noWrap/>
             <w:hideMark/>
           </w:tcPr>
@@ -36,13 +324,20 @@
                 <w:b/>
                 <w:bCs/>
               </w:rPr>
-              <w:t xml:space="preserve">Nombre Del Riesgo </w:t>
-            </w:r>
-          </w:p>
-        </w:tc>
-        <w:tc>
-          <w:tcPr>
-            <w:tcW w:w="1260" w:type="dxa"/>
+              <w:t>Nombre d</w:t>
+            </w:r>
+            <w:r>
+              <w:rPr>
+                <w:b/>
+                <w:bCs/>
+              </w:rPr>
+              <w:t xml:space="preserve">el Riesgo </w:t>
+            </w:r>
+          </w:p>
+        </w:tc>
+        <w:tc>
+          <w:tcPr>
+            <w:tcW w:w="1694" w:type="dxa"/>
             <w:noWrap/>
             <w:hideMark/>
           </w:tcPr>
@@ -64,7 +359,7 @@
         </w:tc>
         <w:tc>
           <w:tcPr>
-            <w:tcW w:w="1620" w:type="dxa"/>
+            <w:tcW w:w="1089" w:type="dxa"/>
             <w:noWrap/>
             <w:hideMark/>
           </w:tcPr>
@@ -86,7 +381,7 @@
         </w:tc>
         <w:tc>
           <w:tcPr>
-            <w:tcW w:w="2760" w:type="dxa"/>
+            <w:tcW w:w="1797" w:type="dxa"/>
             <w:noWrap/>
             <w:hideMark/>
           </w:tcPr>
@@ -113,7 +408,7 @@
         </w:trPr>
         <w:tc>
           <w:tcPr>
-            <w:tcW w:w="7220" w:type="dxa"/>
+            <w:tcW w:w="4248" w:type="dxa"/>
             <w:noWrap/>
             <w:hideMark/>
           </w:tcPr>
@@ -128,7 +423,7 @@
         </w:tc>
         <w:tc>
           <w:tcPr>
-            <w:tcW w:w="1260" w:type="dxa"/>
+            <w:tcW w:w="1694" w:type="dxa"/>
             <w:noWrap/>
             <w:hideMark/>
           </w:tcPr>
@@ -140,7 +435,7 @@
         </w:tc>
         <w:tc>
           <w:tcPr>
-            <w:tcW w:w="1620" w:type="dxa"/>
+            <w:tcW w:w="1089" w:type="dxa"/>
             <w:noWrap/>
             <w:hideMark/>
           </w:tcPr>
@@ -152,7 +447,7 @@
         </w:tc>
         <w:tc>
           <w:tcPr>
-            <w:tcW w:w="2760" w:type="dxa"/>
+            <w:tcW w:w="1797" w:type="dxa"/>
             <w:noWrap/>
             <w:hideMark/>
           </w:tcPr>
@@ -169,7 +464,7 @@
         </w:trPr>
         <w:tc>
           <w:tcPr>
-            <w:tcW w:w="7220" w:type="dxa"/>
+            <w:tcW w:w="4248" w:type="dxa"/>
             <w:noWrap/>
             <w:hideMark/>
           </w:tcPr>
@@ -184,7 +479,7 @@
         </w:tc>
         <w:tc>
           <w:tcPr>
-            <w:tcW w:w="1260" w:type="dxa"/>
+            <w:tcW w:w="1694" w:type="dxa"/>
             <w:noWrap/>
             <w:hideMark/>
           </w:tcPr>
@@ -196,7 +491,7 @@
         </w:tc>
         <w:tc>
           <w:tcPr>
-            <w:tcW w:w="1620" w:type="dxa"/>
+            <w:tcW w:w="1089" w:type="dxa"/>
             <w:noWrap/>
             <w:hideMark/>
           </w:tcPr>
@@ -208,7 +503,7 @@
         </w:tc>
         <w:tc>
           <w:tcPr>
-            <w:tcW w:w="2760" w:type="dxa"/>
+            <w:tcW w:w="1797" w:type="dxa"/>
             <w:noWrap/>
             <w:hideMark/>
           </w:tcPr>
@@ -225,7 +520,7 @@
         </w:trPr>
         <w:tc>
           <w:tcPr>
-            <w:tcW w:w="7220" w:type="dxa"/>
+            <w:tcW w:w="4248" w:type="dxa"/>
             <w:noWrap/>
             <w:hideMark/>
           </w:tcPr>
@@ -240,7 +535,7 @@
         </w:tc>
         <w:tc>
           <w:tcPr>
-            <w:tcW w:w="1260" w:type="dxa"/>
+            <w:tcW w:w="1694" w:type="dxa"/>
             <w:noWrap/>
             <w:hideMark/>
           </w:tcPr>
@@ -252,7 +547,7 @@
         </w:tc>
         <w:tc>
           <w:tcPr>
-            <w:tcW w:w="1620" w:type="dxa"/>
+            <w:tcW w:w="1089" w:type="dxa"/>
             <w:noWrap/>
             <w:hideMark/>
           </w:tcPr>
@@ -264,7 +559,7 @@
         </w:tc>
         <w:tc>
           <w:tcPr>
-            <w:tcW w:w="2760" w:type="dxa"/>
+            <w:tcW w:w="1797" w:type="dxa"/>
             <w:noWrap/>
             <w:hideMark/>
           </w:tcPr>
@@ -281,7 +576,7 @@
         </w:trPr>
         <w:tc>
           <w:tcPr>
-            <w:tcW w:w="7220" w:type="dxa"/>
+            <w:tcW w:w="4248" w:type="dxa"/>
             <w:hideMark/>
           </w:tcPr>
           <w:p>
@@ -295,7 +590,7 @@
         </w:tc>
         <w:tc>
           <w:tcPr>
-            <w:tcW w:w="1260" w:type="dxa"/>
+            <w:tcW w:w="1694" w:type="dxa"/>
             <w:noWrap/>
             <w:hideMark/>
           </w:tcPr>
@@ -307,7 +602,7 @@
         </w:tc>
         <w:tc>
           <w:tcPr>
-            <w:tcW w:w="1620" w:type="dxa"/>
+            <w:tcW w:w="1089" w:type="dxa"/>
             <w:noWrap/>
             <w:hideMark/>
           </w:tcPr>
@@ -319,7 +614,7 @@
         </w:tc>
         <w:tc>
           <w:tcPr>
-            <w:tcW w:w="2760" w:type="dxa"/>
+            <w:tcW w:w="1797" w:type="dxa"/>
             <w:noWrap/>
             <w:hideMark/>
           </w:tcPr>
@@ -336,7 +631,7 @@
         </w:trPr>
         <w:tc>
           <w:tcPr>
-            <w:tcW w:w="7220" w:type="dxa"/>
+            <w:tcW w:w="4248" w:type="dxa"/>
             <w:noWrap/>
             <w:hideMark/>
           </w:tcPr>
@@ -351,7 +646,7 @@
         </w:tc>
         <w:tc>
           <w:tcPr>
-            <w:tcW w:w="1260" w:type="dxa"/>
+            <w:tcW w:w="1694" w:type="dxa"/>
             <w:noWrap/>
             <w:hideMark/>
           </w:tcPr>
@@ -363,7 +658,7 @@
         </w:tc>
         <w:tc>
           <w:tcPr>
-            <w:tcW w:w="1620" w:type="dxa"/>
+            <w:tcW w:w="1089" w:type="dxa"/>
             <w:noWrap/>
             <w:hideMark/>
           </w:tcPr>
@@ -375,7 +670,7 @@
         </w:tc>
         <w:tc>
           <w:tcPr>
-            <w:tcW w:w="2760" w:type="dxa"/>
+            <w:tcW w:w="1797" w:type="dxa"/>
             <w:noWrap/>
             <w:hideMark/>
           </w:tcPr>
@@ -392,7 +687,7 @@
         </w:trPr>
         <w:tc>
           <w:tcPr>
-            <w:tcW w:w="7220" w:type="dxa"/>
+            <w:tcW w:w="4248" w:type="dxa"/>
             <w:noWrap/>
             <w:hideMark/>
           </w:tcPr>
@@ -407,7 +702,7 @@
         </w:tc>
         <w:tc>
           <w:tcPr>
-            <w:tcW w:w="1260" w:type="dxa"/>
+            <w:tcW w:w="1694" w:type="dxa"/>
             <w:noWrap/>
             <w:hideMark/>
           </w:tcPr>
@@ -419,7 +714,7 @@
         </w:tc>
         <w:tc>
           <w:tcPr>
-            <w:tcW w:w="1620" w:type="dxa"/>
+            <w:tcW w:w="1089" w:type="dxa"/>
             <w:noWrap/>
             <w:hideMark/>
           </w:tcPr>
@@ -431,7 +726,7 @@
         </w:tc>
         <w:tc>
           <w:tcPr>
-            <w:tcW w:w="2760" w:type="dxa"/>
+            <w:tcW w:w="1797" w:type="dxa"/>
             <w:noWrap/>
             <w:hideMark/>
           </w:tcPr>
@@ -448,7 +743,7 @@
         </w:trPr>
         <w:tc>
           <w:tcPr>
-            <w:tcW w:w="7220" w:type="dxa"/>
+            <w:tcW w:w="4248" w:type="dxa"/>
             <w:noWrap/>
             <w:hideMark/>
           </w:tcPr>
@@ -463,7 +758,7 @@
         </w:tc>
         <w:tc>
           <w:tcPr>
-            <w:tcW w:w="1260" w:type="dxa"/>
+            <w:tcW w:w="1694" w:type="dxa"/>
             <w:noWrap/>
             <w:hideMark/>
           </w:tcPr>
@@ -475,7 +770,7 @@
         </w:tc>
         <w:tc>
           <w:tcPr>
-            <w:tcW w:w="1620" w:type="dxa"/>
+            <w:tcW w:w="1089" w:type="dxa"/>
             <w:noWrap/>
             <w:hideMark/>
           </w:tcPr>
@@ -487,7 +782,7 @@
         </w:tc>
         <w:tc>
           <w:tcPr>
-            <w:tcW w:w="2760" w:type="dxa"/>
+            <w:tcW w:w="1797" w:type="dxa"/>
             <w:noWrap/>
             <w:hideMark/>
           </w:tcPr>
@@ -504,7 +799,7 @@
         </w:trPr>
         <w:tc>
           <w:tcPr>
-            <w:tcW w:w="7220" w:type="dxa"/>
+            <w:tcW w:w="4248" w:type="dxa"/>
             <w:noWrap/>
             <w:hideMark/>
           </w:tcPr>
@@ -519,7 +814,7 @@
         </w:tc>
         <w:tc>
           <w:tcPr>
-            <w:tcW w:w="1260" w:type="dxa"/>
+            <w:tcW w:w="1694" w:type="dxa"/>
             <w:noWrap/>
             <w:hideMark/>
           </w:tcPr>
@@ -531,7 +826,7 @@
         </w:tc>
         <w:tc>
           <w:tcPr>
-            <w:tcW w:w="1620" w:type="dxa"/>
+            <w:tcW w:w="1089" w:type="dxa"/>
             <w:noWrap/>
             <w:hideMark/>
           </w:tcPr>
@@ -539,13 +834,11 @@
             <w:r>
               <w:t>4,8</w:t>
             </w:r>
-            <w:bookmarkStart w:id="0" w:name="_GoBack"/>
-            <w:bookmarkEnd w:id="0"/>
-          </w:p>
-        </w:tc>
-        <w:tc>
-          <w:tcPr>
-            <w:tcW w:w="2760" w:type="dxa"/>
+          </w:p>
+        </w:tc>
+        <w:tc>
+          <w:tcPr>
+            <w:tcW w:w="1797" w:type="dxa"/>
             <w:noWrap/>
             <w:hideMark/>
           </w:tcPr>
@@ -562,7 +855,7 @@
         </w:trPr>
         <w:tc>
           <w:tcPr>
-            <w:tcW w:w="7220" w:type="dxa"/>
+            <w:tcW w:w="4248" w:type="dxa"/>
             <w:noWrap/>
             <w:hideMark/>
           </w:tcPr>
@@ -577,7 +870,7 @@
         </w:tc>
         <w:tc>
           <w:tcPr>
-            <w:tcW w:w="1260" w:type="dxa"/>
+            <w:tcW w:w="1694" w:type="dxa"/>
             <w:noWrap/>
             <w:hideMark/>
           </w:tcPr>
@@ -589,7 +882,7 @@
         </w:tc>
         <w:tc>
           <w:tcPr>
-            <w:tcW w:w="1620" w:type="dxa"/>
+            <w:tcW w:w="1089" w:type="dxa"/>
             <w:noWrap/>
             <w:hideMark/>
           </w:tcPr>
@@ -601,7 +894,7 @@
         </w:tc>
         <w:tc>
           <w:tcPr>
-            <w:tcW w:w="2760" w:type="dxa"/>
+            <w:tcW w:w="1797" w:type="dxa"/>
             <w:noWrap/>
             <w:hideMark/>
           </w:tcPr>
@@ -618,7 +911,7 @@
         </w:trPr>
         <w:tc>
           <w:tcPr>
-            <w:tcW w:w="7220" w:type="dxa"/>
+            <w:tcW w:w="4248" w:type="dxa"/>
             <w:noWrap/>
             <w:hideMark/>
           </w:tcPr>
@@ -633,7 +926,7 @@
         </w:tc>
         <w:tc>
           <w:tcPr>
-            <w:tcW w:w="1260" w:type="dxa"/>
+            <w:tcW w:w="1694" w:type="dxa"/>
             <w:noWrap/>
             <w:hideMark/>
           </w:tcPr>
@@ -645,7 +938,7 @@
         </w:tc>
         <w:tc>
           <w:tcPr>
-            <w:tcW w:w="1620" w:type="dxa"/>
+            <w:tcW w:w="1089" w:type="dxa"/>
             <w:noWrap/>
             <w:hideMark/>
           </w:tcPr>
@@ -657,7 +950,7 @@
         </w:tc>
         <w:tc>
           <w:tcPr>
-            <w:tcW w:w="2760" w:type="dxa"/>
+            <w:tcW w:w="1797" w:type="dxa"/>
             <w:noWrap/>
             <w:hideMark/>
           </w:tcPr>
@@ -674,7 +967,7 @@
         </w:trPr>
         <w:tc>
           <w:tcPr>
-            <w:tcW w:w="10100" w:type="dxa"/>
+            <w:tcW w:w="7031" w:type="dxa"/>
             <w:gridSpan w:val="3"/>
             <w:noWrap/>
             <w:hideMark/>
@@ -697,7 +990,7 @@
         </w:tc>
         <w:tc>
           <w:tcPr>
-            <w:tcW w:w="2760" w:type="dxa"/>
+            <w:tcW w:w="1797" w:type="dxa"/>
             <w:noWrap/>
             <w:hideMark/>
           </w:tcPr>
@@ -719,23 +1012,180 @@
         </w:tc>
       </w:tr>
     </w:tbl>
-    <w:p/>
-    <w:p/>
-    <w:p/>
-    <w:p/>
-    <w:p/>
+    <w:p>
+      <w:pPr>
+        <w:spacing w:before="160"/>
+        <w:jc w:val="both"/>
+        <w:rPr>
+          <w:sz w:val="28"/>
+        </w:rPr>
+      </w:pPr>
+      <w:r>
+        <w:rPr>
+          <w:sz w:val="28"/>
+        </w:rPr>
+        <w:t>En resultado de la tabla anterior, se concluí que la gestión y mitigación de riesgos alargará el proyecto en 10 meses más, a juntar a los 24 meses previstos anteriormente.</w:t>
+      </w:r>
+    </w:p>
+    <w:p>
+      <w:pPr>
+        <w:spacing w:before="160"/>
+        <w:jc w:val="both"/>
+        <w:rPr>
+          <w:b/>
+          <w:sz w:val="32"/>
+        </w:rPr>
+      </w:pPr>
+      <w:r>
+        <w:rPr>
+          <w:b/>
+          <w:sz w:val="32"/>
+        </w:rPr>
+        <w:t>Simulación de riesgos</w:t>
+      </w:r>
+    </w:p>
+    <w:p>
+      <w:pPr>
+        <w:spacing w:before="160"/>
+        <w:jc w:val="both"/>
+        <w:rPr>
+          <w:sz w:val="28"/>
+        </w:rPr>
+      </w:pPr>
+      <w:r>
+        <w:rPr>
+          <w:noProof/>
+          <w:lang w:val="es-ES" w:eastAsia="es-ES"/>
+        </w:rPr>
+        <w:lastRenderedPageBreak/>
+        <w:drawing>
+          <wp:inline distT="0" distB="0" distL="0" distR="0" wp14:anchorId="1D607DDC" wp14:editId="39353C8B">
+            <wp:extent cx="5612130" cy="3400425"/>
+            <wp:effectExtent l="0" t="0" r="7620" b="9525"/>
+            <wp:docPr id="1" name="Gráfico 1"/>
+            <wp:cNvGraphicFramePr/>
+            <a:graphic xmlns:a="http://schemas.openxmlformats.org/drawingml/2006/main">
+              <a:graphicData uri="http://schemas.openxmlformats.org/drawingml/2006/chart">
+                <c:chart xmlns:c="http://schemas.openxmlformats.org/drawingml/2006/chart" xmlns:r="http://schemas.openxmlformats.org/officeDocument/2006/relationships" r:id="rId6"/>
+              </a:graphicData>
+            </a:graphic>
+          </wp:inline>
+        </w:drawing>
+      </w:r>
+      <w:bookmarkStart w:id="0" w:name="_GoBack"/>
+      <w:bookmarkEnd w:id="0"/>
+    </w:p>
     <w:sectPr>
+      <w:footerReference w:type="default" r:id="rId7"/>
       <w:pgSz w:w="12240" w:h="15840"/>
       <w:pgMar w:top="1417" w:right="1701" w:bottom="1417" w:left="1701" w:header="708" w:footer="708" w:gutter="0"/>
+      <w:pgNumType w:start="0"/>
       <w:cols w:space="708"/>
+      <w:titlePg/>
       <w:docGrid w:linePitch="360"/>
     </w:sectPr>
   </w:body>
 </w:document>
 </file>
 
+<file path=word/endnotes.xml><?xml version="1.0" encoding="utf-8"?>
+<w:endnotes xmlns:wpc="http://schemas.microsoft.com/office/word/2010/wordprocessingCanvas" xmlns:mc="http://schemas.openxmlformats.org/markup-compatibility/2006" xmlns:o="urn:schemas-microsoft-com:office:office" xmlns:r="http://schemas.openxmlformats.org/officeDocument/2006/relationships" xmlns:m="http://schemas.openxmlformats.org/officeDocument/2006/math" xmlns:v="urn:schemas-microsoft-com:vml" xmlns:wp14="http://schemas.microsoft.com/office/word/2010/wordprocessingDrawing" xmlns:wp="http://schemas.openxmlformats.org/drawingml/2006/wordprocessingDrawing" xmlns:w10="urn:schemas-microsoft-com:office:word" xmlns:w="http://schemas.openxmlformats.org/wordprocessingml/2006/main" xmlns:w14="http://schemas.microsoft.com/office/word/2010/wordml" xmlns:w15="http://schemas.microsoft.com/office/word/2012/wordml" xmlns:wpg="http://schemas.microsoft.com/office/word/2010/wordprocessingGroup" xmlns:wpi="http://schemas.microsoft.com/office/word/2010/wordprocessingInk" xmlns:wne="http://schemas.microsoft.com/office/word/2006/wordml" xmlns:wps="http://schemas.microsoft.com/office/word/2010/wordprocessingShape" mc:Ignorable="w14 w15 wp14">
+  <w:endnote w:type="separator" w:id="-1">
+    <w:p>
+      <w:pPr>
+        <w:spacing w:after="0" w:line="240" w:lineRule="auto"/>
+      </w:pPr>
+      <w:r>
+        <w:separator/>
+      </w:r>
+    </w:p>
+  </w:endnote>
+  <w:endnote w:type="continuationSeparator" w:id="0">
+    <w:p>
+      <w:pPr>
+        <w:spacing w:after="0" w:line="240" w:lineRule="auto"/>
+      </w:pPr>
+      <w:r>
+        <w:continuationSeparator/>
+      </w:r>
+    </w:p>
+  </w:endnote>
+</w:endnotes>
+</file>
+
+<file path=word/footer1.xml><?xml version="1.0" encoding="utf-8"?>
+<w:ftr xmlns:wpc="http://schemas.microsoft.com/office/word/2010/wordprocessingCanvas" xmlns:mc="http://schemas.openxmlformats.org/markup-compatibility/2006" xmlns:o="urn:schemas-microsoft-com:office:office" xmlns:r="http://schemas.openxmlformats.org/officeDocument/2006/relationships" xmlns:m="http://schemas.openxmlformats.org/officeDocument/2006/math" xmlns:v="urn:schemas-microsoft-com:vml" xmlns:wp14="http://schemas.microsoft.com/office/word/2010/wordprocessingDrawing" xmlns:wp="http://schemas.openxmlformats.org/drawingml/2006/wordprocessingDrawing" xmlns:w10="urn:schemas-microsoft-com:office:word" xmlns:w="http://schemas.openxmlformats.org/wordprocessingml/2006/main" xmlns:w14="http://schemas.microsoft.com/office/word/2010/wordml" xmlns:w15="http://schemas.microsoft.com/office/word/2012/wordml" xmlns:wpg="http://schemas.microsoft.com/office/word/2010/wordprocessingGroup" xmlns:wpi="http://schemas.microsoft.com/office/word/2010/wordprocessingInk" xmlns:wne="http://schemas.microsoft.com/office/word/2006/wordml" xmlns:wps="http://schemas.microsoft.com/office/word/2010/wordprocessingShape" mc:Ignorable="w14 w15 wp14">
+  <w:sdt>
+    <w:sdtPr>
+      <w:id w:val="411592214"/>
+      <w:docPartObj>
+        <w:docPartGallery w:val="Page Numbers (Bottom of Page)"/>
+        <w:docPartUnique/>
+      </w:docPartObj>
+    </w:sdtPr>
+    <w:sdtContent>
+      <w:p>
+        <w:pPr>
+          <w:pStyle w:val="Rodap"/>
+          <w:jc w:val="right"/>
+        </w:pPr>
+        <w:r>
+          <w:fldChar w:fldCharType="begin"/>
+        </w:r>
+        <w:r>
+          <w:instrText>PAGE   \* MERGEFORMAT</w:instrText>
+        </w:r>
+        <w:r>
+          <w:fldChar w:fldCharType="separate"/>
+        </w:r>
+        <w:r>
+          <w:rPr>
+            <w:noProof/>
+            <w:lang w:val="pt-PT"/>
+          </w:rPr>
+          <w:t>1</w:t>
+        </w:r>
+        <w:r>
+          <w:fldChar w:fldCharType="end"/>
+        </w:r>
+      </w:p>
+    </w:sdtContent>
+  </w:sdt>
+  <w:p>
+    <w:pPr>
+      <w:pStyle w:val="Rodap"/>
+    </w:pPr>
+  </w:p>
+</w:ftr>
+</file>
+
+<file path=word/footnotes.xml><?xml version="1.0" encoding="utf-8"?>
+<w:footnotes xmlns:wpc="http://schemas.microsoft.com/office/word/2010/wordprocessingCanvas" xmlns:mc="http://schemas.openxmlformats.org/markup-compatibility/2006" xmlns:o="urn:schemas-microsoft-com:office:office" xmlns:r="http://schemas.openxmlformats.org/officeDocument/2006/relationships" xmlns:m="http://schemas.openxmlformats.org/officeDocument/2006/math" xmlns:v="urn:schemas-microsoft-com:vml" xmlns:wp14="http://schemas.microsoft.com/office/word/2010/wordprocessingDrawing" xmlns:wp="http://schemas.openxmlformats.org/drawingml/2006/wordprocessingDrawing" xmlns:w10="urn:schemas-microsoft-com:office:word" xmlns:w="http://schemas.openxmlformats.org/wordprocessingml/2006/main" xmlns:w14="http://schemas.microsoft.com/office/word/2010/wordml" xmlns:w15="http://schemas.microsoft.com/office/word/2012/wordml" xmlns:wpg="http://schemas.microsoft.com/office/word/2010/wordprocessingGroup" xmlns:wpi="http://schemas.microsoft.com/office/word/2010/wordprocessingInk" xmlns:wne="http://schemas.microsoft.com/office/word/2006/wordml" xmlns:wps="http://schemas.microsoft.com/office/word/2010/wordprocessingShape" mc:Ignorable="w14 w15 wp14">
+  <w:footnote w:type="separator" w:id="-1">
+    <w:p>
+      <w:pPr>
+        <w:spacing w:after="0" w:line="240" w:lineRule="auto"/>
+      </w:pPr>
+      <w:r>
+        <w:separator/>
+      </w:r>
+    </w:p>
+  </w:footnote>
+  <w:footnote w:type="continuationSeparator" w:id="0">
+    <w:p>
+      <w:pPr>
+        <w:spacing w:after="0" w:line="240" w:lineRule="auto"/>
+      </w:pPr>
+      <w:r>
+        <w:continuationSeparator/>
+      </w:r>
+    </w:p>
+  </w:footnote>
+</w:footnotes>
+</file>
+
 <file path=word/styles.xml><?xml version="1.0" encoding="utf-8"?>
-<w:styles xmlns:mc="http://schemas.openxmlformats.org/markup-compatibility/2006" xmlns:r="http://schemas.openxmlformats.org/officeDocument/2006/relationships" xmlns:w="http://schemas.openxmlformats.org/wordprocessingml/2006/main" xmlns:w14="http://schemas.microsoft.com/office/word/2010/wordml" xmlns:w15="http://schemas.microsoft.com/office/word/2012/wordml" xmlns:w16se="http://schemas.microsoft.com/office/word/2015/wordml/symex" mc:Ignorable="w14 w15 w16se">
+<w:styles xmlns:mc="http://schemas.openxmlformats.org/markup-compatibility/2006" xmlns:r="http://schemas.openxmlformats.org/officeDocument/2006/relationships" xmlns:w="http://schemas.openxmlformats.org/wordprocessingml/2006/main" xmlns:w14="http://schemas.microsoft.com/office/word/2010/wordml" xmlns:w15="http://schemas.microsoft.com/office/word/2012/wordml" mc:Ignorable="w14 w15">
   <w:docDefaults>
     <w:rPrDefault>
       <w:rPr>
@@ -1128,12 +1578,13 @@
     <w:name w:val="Normal"/>
     <w:qFormat/>
   </w:style>
-  <w:style w:type="character" w:default="1" w:styleId="Fuentedeprrafopredeter">
+  <w:style w:type="character" w:default="1" w:styleId="Tipodeletrapredefinidodopargrafo">
     <w:name w:val="Default Paragraph Font"/>
     <w:uiPriority w:val="1"/>
+    <w:semiHidden/>
     <w:unhideWhenUsed/>
   </w:style>
-  <w:style w:type="table" w:default="1" w:styleId="Tablanormal">
+  <w:style w:type="table" w:default="1" w:styleId="Tabelanormal">
     <w:name w:val="Normal Table"/>
     <w:uiPriority w:val="99"/>
     <w:semiHidden/>
@@ -1148,15 +1599,15 @@
       </w:tblCellMar>
     </w:tblPr>
   </w:style>
-  <w:style w:type="numbering" w:default="1" w:styleId="Sinlista">
+  <w:style w:type="numbering" w:default="1" w:styleId="Semlista">
     <w:name w:val="No List"/>
     <w:uiPriority w:val="99"/>
     <w:semiHidden/>
     <w:unhideWhenUsed/>
   </w:style>
-  <w:style w:type="table" w:styleId="Tablaconcuadrcula">
+  <w:style w:type="table" w:styleId="Tabelacomgrelha">
     <w:name w:val="Table Grid"/>
-    <w:basedOn w:val="Tablanormal"/>
+    <w:basedOn w:val="Tabelanormal"/>
     <w:uiPriority w:val="39"/>
     <w:rsid w:val="003E1162"/>
     <w:pPr>
@@ -1173,7 +1624,449 @@
       </w:tblBorders>
     </w:tblPr>
   </w:style>
+  <w:style w:type="paragraph" w:styleId="Cabealho">
+    <w:name w:val="header"/>
+    <w:basedOn w:val="Normal"/>
+    <w:link w:val="CabealhoCarter"/>
+    <w:uiPriority w:val="99"/>
+    <w:unhideWhenUsed/>
+    <w:rsid w:val="008039EA"/>
+    <w:pPr>
+      <w:tabs>
+        <w:tab w:val="center" w:pos="4252"/>
+        <w:tab w:val="right" w:pos="8504"/>
+      </w:tabs>
+      <w:spacing w:after="0" w:line="240" w:lineRule="auto"/>
+    </w:pPr>
+  </w:style>
+  <w:style w:type="character" w:customStyle="1" w:styleId="CabealhoCarter">
+    <w:name w:val="Cabeçalho Caráter"/>
+    <w:basedOn w:val="Tipodeletrapredefinidodopargrafo"/>
+    <w:link w:val="Cabealho"/>
+    <w:uiPriority w:val="99"/>
+    <w:rsid w:val="008039EA"/>
+  </w:style>
+  <w:style w:type="paragraph" w:styleId="Rodap">
+    <w:name w:val="footer"/>
+    <w:basedOn w:val="Normal"/>
+    <w:link w:val="RodapCarter"/>
+    <w:uiPriority w:val="99"/>
+    <w:unhideWhenUsed/>
+    <w:rsid w:val="008039EA"/>
+    <w:pPr>
+      <w:tabs>
+        <w:tab w:val="center" w:pos="4252"/>
+        <w:tab w:val="right" w:pos="8504"/>
+      </w:tabs>
+      <w:spacing w:after="0" w:line="240" w:lineRule="auto"/>
+    </w:pPr>
+  </w:style>
+  <w:style w:type="character" w:customStyle="1" w:styleId="RodapCarter">
+    <w:name w:val="Rodapé Caráter"/>
+    <w:basedOn w:val="Tipodeletrapredefinidodopargrafo"/>
+    <w:link w:val="Rodap"/>
+    <w:uiPriority w:val="99"/>
+    <w:rsid w:val="008039EA"/>
+  </w:style>
 </w:styles>
+</file>
+
+<file path=word/charts/chart1.xml><?xml version="1.0" encoding="utf-8"?>
+<c:chartSpace xmlns:c="http://schemas.openxmlformats.org/drawingml/2006/chart" xmlns:a="http://schemas.openxmlformats.org/drawingml/2006/main" xmlns:r="http://schemas.openxmlformats.org/officeDocument/2006/relationships">
+  <c:date1904 val="1"/>
+  <c:lang val="pt-PT"/>
+  <c:roundedCorners val="0"/>
+  <mc:AlternateContent xmlns:mc="http://schemas.openxmlformats.org/markup-compatibility/2006">
+    <mc:Choice xmlns:c14="http://schemas.microsoft.com/office/drawing/2007/8/2/chart" Requires="c14">
+      <c14:style val="102"/>
+    </mc:Choice>
+    <mc:Fallback>
+      <c:style val="2"/>
+    </mc:Fallback>
+  </mc:AlternateContent>
+  <c:chart>
+    <c:title>
+      <c:tx>
+        <c:strRef>
+          <c:f>'Simulation Control'!$B$54</c:f>
+          <c:strCache>
+            <c:ptCount val="1"/>
+            <c:pt idx="0">
+              <c:v>SDAC:    Project Simulation (500 Runs)</c:v>
+            </c:pt>
+          </c:strCache>
+        </c:strRef>
+      </c:tx>
+      <c:layout>
+        <c:manualLayout>
+          <c:xMode val="edge"/>
+          <c:yMode val="edge"/>
+          <c:x val="0.27665546885646064"/>
+          <c:y val="2.9630541297790709E-2"/>
+        </c:manualLayout>
+      </c:layout>
+      <c:overlay val="0"/>
+      <c:spPr>
+        <a:noFill/>
+        <a:ln w="25400">
+          <a:noFill/>
+        </a:ln>
+      </c:spPr>
+      <c:txPr>
+        <a:bodyPr/>
+        <a:lstStyle/>
+        <a:p>
+          <a:pPr>
+            <a:defRPr sz="1325" b="1" i="0" u="none" strike="noStrike" baseline="0">
+              <a:solidFill>
+                <a:srgbClr val="000000"/>
+              </a:solidFill>
+              <a:latin typeface="New York"/>
+              <a:ea typeface="New York"/>
+              <a:cs typeface="New York"/>
+            </a:defRPr>
+          </a:pPr>
+          <a:endParaRPr lang="es-ES"/>
+        </a:p>
+      </c:txPr>
+    </c:title>
+    <c:autoTitleDeleted val="0"/>
+    <c:plotArea>
+      <c:layout>
+        <c:manualLayout>
+          <c:layoutTarget val="inner"/>
+          <c:xMode val="edge"/>
+          <c:yMode val="edge"/>
+          <c:x val="0.10260026050715147"/>
+          <c:y val="0.11406917173328017"/>
+          <c:w val="0.87613847148943436"/>
+          <c:h val="0.50768384331705374"/>
+        </c:manualLayout>
+      </c:layout>
+      <c:barChart>
+        <c:barDir val="col"/>
+        <c:grouping val="clustered"/>
+        <c:varyColors val="0"/>
+        <c:ser>
+          <c:idx val="0"/>
+          <c:order val="0"/>
+          <c:spPr>
+            <a:solidFill>
+              <a:srgbClr val="9999FF"/>
+            </a:solidFill>
+            <a:ln w="12700">
+              <a:solidFill>
+                <a:srgbClr val="000000"/>
+              </a:solidFill>
+              <a:prstDash val="solid"/>
+            </a:ln>
+          </c:spPr>
+          <c:invertIfNegative val="0"/>
+          <c:cat>
+            <c:strRef>
+              <c:f>'Main Simsheet'!$R$547:$AC$547</c:f>
+              <c:strCache>
+                <c:ptCount val="12"/>
+                <c:pt idx="0">
+                  <c:v>31-MAR-02023  </c:v>
+                </c:pt>
+                <c:pt idx="1">
+                  <c:v>9-AUG-02023  </c:v>
+                </c:pt>
+                <c:pt idx="2">
+                  <c:v>18-DEC-02023  </c:v>
+                </c:pt>
+                <c:pt idx="3">
+                  <c:v>27-APR-02024  </c:v>
+                </c:pt>
+                <c:pt idx="4">
+                  <c:v>5-SEP-02024  </c:v>
+                </c:pt>
+                <c:pt idx="5">
+                  <c:v>14-JAN-02025  </c:v>
+                </c:pt>
+                <c:pt idx="6">
+                  <c:v>22-MAY-02025  </c:v>
+                </c:pt>
+                <c:pt idx="7">
+                  <c:v>1-OCT-02025  </c:v>
+                </c:pt>
+                <c:pt idx="8">
+                  <c:v>9-FEB-02026  </c:v>
+                </c:pt>
+                <c:pt idx="9">
+                  <c:v>18-JUN-02026  </c:v>
+                </c:pt>
+                <c:pt idx="10">
+                  <c:v> </c:v>
+                </c:pt>
+                <c:pt idx="11">
+                  <c:v>CANCELLED</c:v>
+                </c:pt>
+              </c:strCache>
+            </c:strRef>
+          </c:cat>
+          <c:val>
+            <c:numRef>
+              <c:f>'Main Simsheet'!$R$522:$AC$522</c:f>
+              <c:numCache>
+                <c:formatCode>General</c:formatCode>
+                <c:ptCount val="12"/>
+                <c:pt idx="0">
+                  <c:v>10</c:v>
+                </c:pt>
+                <c:pt idx="1">
+                  <c:v>37</c:v>
+                </c:pt>
+                <c:pt idx="2">
+                  <c:v>59</c:v>
+                </c:pt>
+                <c:pt idx="3">
+                  <c:v>88</c:v>
+                </c:pt>
+                <c:pt idx="4">
+                  <c:v>86</c:v>
+                </c:pt>
+                <c:pt idx="5">
+                  <c:v>75</c:v>
+                </c:pt>
+                <c:pt idx="6">
+                  <c:v>42</c:v>
+                </c:pt>
+                <c:pt idx="7">
+                  <c:v>22</c:v>
+                </c:pt>
+                <c:pt idx="8">
+                  <c:v>12</c:v>
+                </c:pt>
+                <c:pt idx="9">
+                  <c:v>9</c:v>
+                </c:pt>
+                <c:pt idx="11" formatCode="0.00">
+                  <c:v>60</c:v>
+                </c:pt>
+              </c:numCache>
+            </c:numRef>
+          </c:val>
+        </c:ser>
+        <c:dLbls>
+          <c:showLegendKey val="0"/>
+          <c:showVal val="0"/>
+          <c:showCatName val="0"/>
+          <c:showSerName val="0"/>
+          <c:showPercent val="0"/>
+          <c:showBubbleSize val="0"/>
+        </c:dLbls>
+        <c:gapWidth val="0"/>
+        <c:axId val="550188136"/>
+        <c:axId val="550189312"/>
+      </c:barChart>
+      <c:catAx>
+        <c:axId val="550188136"/>
+        <c:scaling>
+          <c:orientation val="minMax"/>
+        </c:scaling>
+        <c:delete val="0"/>
+        <c:axPos val="b"/>
+        <c:title>
+          <c:tx>
+            <c:rich>
+              <a:bodyPr/>
+              <a:lstStyle/>
+              <a:p>
+                <a:pPr>
+                  <a:defRPr sz="1325" b="1" i="0" u="none" strike="noStrike" baseline="0">
+                    <a:solidFill>
+                      <a:srgbClr val="000000"/>
+                    </a:solidFill>
+                    <a:latin typeface="New York"/>
+                    <a:ea typeface="New York"/>
+                    <a:cs typeface="New York"/>
+                  </a:defRPr>
+                </a:pPr>
+                <a:r>
+                  <a:rPr lang="es-ES"/>
+                  <a:t>Completion Date</a:t>
+                </a:r>
+              </a:p>
+            </c:rich>
+          </c:tx>
+          <c:layout>
+            <c:manualLayout>
+              <c:xMode val="edge"/>
+              <c:yMode val="edge"/>
+              <c:x val="0.38908168556323536"/>
+              <c:y val="0.91484270348559371"/>
+            </c:manualLayout>
+          </c:layout>
+          <c:overlay val="0"/>
+          <c:spPr>
+            <a:noFill/>
+            <a:ln w="25400">
+              <a:noFill/>
+            </a:ln>
+          </c:spPr>
+        </c:title>
+        <c:numFmt formatCode="General" sourceLinked="1"/>
+        <c:majorTickMark val="out"/>
+        <c:minorTickMark val="none"/>
+        <c:tickLblPos val="nextTo"/>
+        <c:spPr>
+          <a:ln w="3175">
+            <a:solidFill>
+              <a:srgbClr val="000000"/>
+            </a:solidFill>
+            <a:prstDash val="solid"/>
+          </a:ln>
+        </c:spPr>
+        <c:txPr>
+          <a:bodyPr rot="-5400000" vert="horz"/>
+          <a:lstStyle/>
+          <a:p>
+            <a:pPr>
+              <a:defRPr sz="975" b="0" i="0" u="none" strike="noStrike" baseline="0">
+                <a:solidFill>
+                  <a:srgbClr val="000000"/>
+                </a:solidFill>
+                <a:latin typeface="New York"/>
+                <a:ea typeface="New York"/>
+                <a:cs typeface="New York"/>
+              </a:defRPr>
+            </a:pPr>
+            <a:endParaRPr lang="es-ES"/>
+          </a:p>
+        </c:txPr>
+        <c:crossAx val="550189312"/>
+        <c:crosses val="autoZero"/>
+        <c:auto val="1"/>
+        <c:lblAlgn val="ctr"/>
+        <c:lblOffset val="100"/>
+        <c:tickLblSkip val="1"/>
+        <c:tickMarkSkip val="1"/>
+        <c:noMultiLvlLbl val="0"/>
+      </c:catAx>
+      <c:valAx>
+        <c:axId val="550189312"/>
+        <c:scaling>
+          <c:orientation val="minMax"/>
+        </c:scaling>
+        <c:delete val="0"/>
+        <c:axPos val="l"/>
+        <c:title>
+          <c:tx>
+            <c:rich>
+              <a:bodyPr/>
+              <a:lstStyle/>
+              <a:p>
+                <a:pPr>
+                  <a:defRPr sz="1325" b="1" i="0" u="none" strike="noStrike" baseline="0">
+                    <a:solidFill>
+                      <a:srgbClr val="000000"/>
+                    </a:solidFill>
+                    <a:latin typeface="New York"/>
+                    <a:ea typeface="New York"/>
+                    <a:cs typeface="New York"/>
+                  </a:defRPr>
+                </a:pPr>
+                <a:r>
+                  <a:rPr lang="es-ES"/>
+                  <a:t>Number of Instances in Range</a:t>
+                </a:r>
+              </a:p>
+            </c:rich>
+          </c:tx>
+          <c:layout>
+            <c:manualLayout>
+              <c:xMode val="edge"/>
+              <c:yMode val="edge"/>
+              <c:x val="7.8474661135789804E-3"/>
+              <c:y val="0.19815416248043177"/>
+            </c:manualLayout>
+          </c:layout>
+          <c:overlay val="0"/>
+          <c:spPr>
+            <a:noFill/>
+            <a:ln w="25400">
+              <a:noFill/>
+            </a:ln>
+          </c:spPr>
+        </c:title>
+        <c:numFmt formatCode="General" sourceLinked="1"/>
+        <c:majorTickMark val="out"/>
+        <c:minorTickMark val="none"/>
+        <c:tickLblPos val="nextTo"/>
+        <c:spPr>
+          <a:ln w="3175">
+            <a:solidFill>
+              <a:srgbClr val="000000"/>
+            </a:solidFill>
+            <a:prstDash val="solid"/>
+          </a:ln>
+        </c:spPr>
+        <c:txPr>
+          <a:bodyPr rot="0" vert="horz"/>
+          <a:lstStyle/>
+          <a:p>
+            <a:pPr>
+              <a:defRPr sz="975" b="0" i="0" u="none" strike="noStrike" baseline="0">
+                <a:solidFill>
+                  <a:srgbClr val="000000"/>
+                </a:solidFill>
+                <a:latin typeface="New York"/>
+                <a:ea typeface="New York"/>
+                <a:cs typeface="New York"/>
+              </a:defRPr>
+            </a:pPr>
+            <a:endParaRPr lang="es-ES"/>
+          </a:p>
+        </c:txPr>
+        <c:crossAx val="550188136"/>
+        <c:crosses val="autoZero"/>
+        <c:crossBetween val="between"/>
+      </c:valAx>
+      <c:spPr>
+        <a:noFill/>
+        <a:ln w="25400">
+          <a:noFill/>
+        </a:ln>
+      </c:spPr>
+    </c:plotArea>
+    <c:plotVisOnly val="1"/>
+    <c:dispBlanksAs val="gap"/>
+    <c:showDLblsOverMax val="0"/>
+  </c:chart>
+  <c:spPr>
+    <a:solidFill>
+      <a:srgbClr val="FFFFFF"/>
+    </a:solidFill>
+    <a:ln w="3175">
+      <a:solidFill>
+        <a:srgbClr val="000000"/>
+      </a:solidFill>
+      <a:prstDash val="solid"/>
+    </a:ln>
+  </c:spPr>
+  <c:txPr>
+    <a:bodyPr/>
+    <a:lstStyle/>
+    <a:p>
+      <a:pPr>
+        <a:defRPr sz="975" b="0" i="0" u="none" strike="noStrike" baseline="0">
+          <a:solidFill>
+            <a:srgbClr val="000000"/>
+          </a:solidFill>
+          <a:latin typeface="New York"/>
+          <a:ea typeface="New York"/>
+          <a:cs typeface="New York"/>
+        </a:defRPr>
+      </a:pPr>
+      <a:endParaRPr lang="es-ES"/>
+    </a:p>
+  </c:txPr>
+  <c:externalData r:id="rId1">
+    <c:autoUpdate val="0"/>
+  </c:externalData>
+</c:chartSpace>
 </file>
 
 <file path=word/theme/theme1.xml><?xml version="1.0" encoding="utf-8"?>

</xml_diff>

<commit_message>
Practica 5_6 hecha jajajajaja
</commit_message>
<xml_diff>
--- a/Practica_5_6/Presupuesto.docx
+++ b/Practica_5_6/Presupuesto.docx
@@ -128,7 +128,6 @@
           <w:lang w:val="pt-PT"/>
         </w:rPr>
       </w:pPr>
-      <w:proofErr w:type="spellStart"/>
       <w:r>
         <w:rPr>
           <w:b/>
@@ -136,17 +135,7 @@
           <w:szCs w:val="36"/>
           <w:lang w:val="pt-PT"/>
         </w:rPr>
-        <w:t>Versión</w:t>
-      </w:r>
-      <w:proofErr w:type="spellEnd"/>
-      <w:r>
-        <w:rPr>
-          <w:b/>
-          <w:sz w:val="44"/>
-          <w:szCs w:val="36"/>
-          <w:lang w:val="pt-PT"/>
-        </w:rPr>
-        <w:t xml:space="preserve"> 1</w:t>
+        <w:t>Versión 1</w:t>
       </w:r>
     </w:p>
     <w:p>
@@ -239,7 +228,7 @@
           <w:b/>
           <w:sz w:val="32"/>
           <w:szCs w:val="36"/>
-          <w:lang w:val="pt-PT"/>
+          <w:lang w:val="es-ES"/>
         </w:rPr>
       </w:pPr>
       <w:r>
@@ -247,22 +236,11 @@
           <w:b/>
           <w:sz w:val="32"/>
           <w:szCs w:val="36"/>
-          <w:lang w:val="pt-PT"/>
+          <w:lang w:val="es-ES"/>
         </w:rPr>
         <w:lastRenderedPageBreak/>
-        <w:t xml:space="preserve">Exposición al </w:t>
-      </w:r>
-      <w:proofErr w:type="spellStart"/>
-      <w:r>
-        <w:rPr>
-          <w:b/>
-          <w:sz w:val="32"/>
-          <w:szCs w:val="36"/>
-          <w:lang w:val="pt-PT"/>
-        </w:rPr>
-        <w:t>riesgo</w:t>
-      </w:r>
-      <w:proofErr w:type="spellEnd"/>
+        <w:t>Exposición al riesgo</w:t>
+      </w:r>
     </w:p>
     <w:p>
       <w:pPr>
@@ -310,26 +288,22 @@
           <w:tcPr>
             <w:tcW w:w="4248" w:type="dxa"/>
             <w:noWrap/>
-            <w:hideMark/>
           </w:tcPr>
           <w:p>
             <w:pPr>
               <w:rPr>
                 <w:b/>
-                <w:bCs/>
               </w:rPr>
             </w:pPr>
             <w:r>
               <w:rPr>
                 <w:b/>
-                <w:bCs/>
               </w:rPr>
               <w:t>Nombre d</w:t>
             </w:r>
             <w:r>
               <w:rPr>
                 <w:b/>
-                <w:bCs/>
               </w:rPr>
               <w:t xml:space="preserve">el Riesgo </w:t>
             </w:r>
@@ -339,19 +313,16 @@
           <w:tcPr>
             <w:tcW w:w="1694" w:type="dxa"/>
             <w:noWrap/>
-            <w:hideMark/>
           </w:tcPr>
           <w:p>
             <w:pPr>
               <w:rPr>
                 <w:b/>
-                <w:bCs/>
               </w:rPr>
             </w:pPr>
             <w:r>
               <w:rPr>
                 <w:b/>
-                <w:bCs/>
               </w:rPr>
               <w:t xml:space="preserve">Probabilidad </w:t>
             </w:r>
@@ -361,19 +332,16 @@
           <w:tcPr>
             <w:tcW w:w="1089" w:type="dxa"/>
             <w:noWrap/>
-            <w:hideMark/>
           </w:tcPr>
           <w:p>
             <w:pPr>
               <w:rPr>
                 <w:b/>
-                <w:bCs/>
               </w:rPr>
             </w:pPr>
             <w:r>
               <w:rPr>
                 <w:b/>
-                <w:bCs/>
               </w:rPr>
               <w:t>Impacto (Meses)</w:t>
             </w:r>
@@ -383,21 +351,30 @@
           <w:tcPr>
             <w:tcW w:w="1797" w:type="dxa"/>
             <w:noWrap/>
-            <w:hideMark/>
           </w:tcPr>
           <w:p>
             <w:pPr>
               <w:rPr>
                 <w:b/>
-                <w:bCs/>
               </w:rPr>
             </w:pPr>
             <w:r>
               <w:rPr>
                 <w:b/>
-                <w:bCs/>
-              </w:rPr>
-              <w:t>Exposición Al Riesgo (Meses)</w:t>
+              </w:rPr>
+              <w:t>Exposición</w:t>
+            </w:r>
+            <w:r>
+              <w:rPr>
+                <w:b/>
+              </w:rPr>
+              <w:t xml:space="preserve"> a</w:t>
+            </w:r>
+            <w:r>
+              <w:rPr>
+                <w:b/>
+              </w:rPr>
+              <w:t>l Riesgo (Meses)</w:t>
             </w:r>
           </w:p>
         </w:tc>
@@ -410,13 +387,9 @@
           <w:tcPr>
             <w:tcW w:w="4248" w:type="dxa"/>
             <w:noWrap/>
-            <w:hideMark/>
-          </w:tcPr>
-          <w:p>
-            <w:r>
-              <w:rPr>
-                <w:lang w:val="es-ES"/>
-              </w:rPr>
+          </w:tcPr>
+          <w:p>
+            <w:r>
               <w:t>Planificación optimista, «mejor caso»</w:t>
             </w:r>
           </w:p>
@@ -425,7 +398,6 @@
           <w:tcPr>
             <w:tcW w:w="1694" w:type="dxa"/>
             <w:noWrap/>
-            <w:hideMark/>
           </w:tcPr>
           <w:p>
             <w:r>
@@ -437,7 +409,6 @@
           <w:tcPr>
             <w:tcW w:w="1089" w:type="dxa"/>
             <w:noWrap/>
-            <w:hideMark/>
           </w:tcPr>
           <w:p>
             <w:r>
@@ -449,7 +420,6 @@
           <w:tcPr>
             <w:tcW w:w="1797" w:type="dxa"/>
             <w:noWrap/>
-            <w:hideMark/>
           </w:tcPr>
           <w:p>
             <w:r>
@@ -466,13 +436,9 @@
           <w:tcPr>
             <w:tcW w:w="4248" w:type="dxa"/>
             <w:noWrap/>
-            <w:hideMark/>
-          </w:tcPr>
-          <w:p>
-            <w:r>
-              <w:rPr>
-                <w:lang w:val="es-ES"/>
-              </w:rPr>
+          </w:tcPr>
+          <w:p>
+            <w:r>
               <w:t>Falta de personal cualificado</w:t>
             </w:r>
           </w:p>
@@ -481,7 +447,6 @@
           <w:tcPr>
             <w:tcW w:w="1694" w:type="dxa"/>
             <w:noWrap/>
-            <w:hideMark/>
           </w:tcPr>
           <w:p>
             <w:r>
@@ -493,7 +458,6 @@
           <w:tcPr>
             <w:tcW w:w="1089" w:type="dxa"/>
             <w:noWrap/>
-            <w:hideMark/>
           </w:tcPr>
           <w:p>
             <w:r>
@@ -505,7 +469,6 @@
           <w:tcPr>
             <w:tcW w:w="1797" w:type="dxa"/>
             <w:noWrap/>
-            <w:hideMark/>
           </w:tcPr>
           <w:p>
             <w:r>
@@ -522,13 +485,9 @@
           <w:tcPr>
             <w:tcW w:w="4248" w:type="dxa"/>
             <w:noWrap/>
-            <w:hideMark/>
-          </w:tcPr>
-          <w:p>
-            <w:r>
-              <w:rPr>
-                <w:lang w:val="es-ES"/>
-              </w:rPr>
+          </w:tcPr>
+          <w:p>
+            <w:r>
               <w:t>Versiones de software desactualizadas</w:t>
             </w:r>
           </w:p>
@@ -537,11 +496,10 @@
           <w:tcPr>
             <w:tcW w:w="1694" w:type="dxa"/>
             <w:noWrap/>
-            <w:hideMark/>
-          </w:tcPr>
-          <w:p>
-            <w:r>
-              <w:t>10%</w:t>
+          </w:tcPr>
+          <w:p>
+            <w:r>
+              <w:t>1%</w:t>
             </w:r>
           </w:p>
         </w:tc>
@@ -549,7 +507,6 @@
           <w:tcPr>
             <w:tcW w:w="1089" w:type="dxa"/>
             <w:noWrap/>
-            <w:hideMark/>
           </w:tcPr>
           <w:p>
             <w:r>
@@ -561,11 +518,10 @@
           <w:tcPr>
             <w:tcW w:w="1797" w:type="dxa"/>
             <w:noWrap/>
-            <w:hideMark/>
-          </w:tcPr>
-          <w:p>
-            <w:r>
-              <w:t>0,036</w:t>
+          </w:tcPr>
+          <w:p>
+            <w:r>
+              <w:t>0,0036</w:t>
             </w:r>
           </w:p>
         </w:tc>
@@ -577,13 +533,9 @@
         <w:tc>
           <w:tcPr>
             <w:tcW w:w="4248" w:type="dxa"/>
-            <w:hideMark/>
-          </w:tcPr>
-          <w:p>
-            <w:r>
-              <w:rPr>
-                <w:lang w:val="es-ES"/>
-              </w:rPr>
+          </w:tcPr>
+          <w:p>
+            <w:r>
               <w:t>Alteración o pérdida de la información registrada en base de datos o equipos</w:t>
             </w:r>
           </w:p>
@@ -592,11 +544,10 @@
           <w:tcPr>
             <w:tcW w:w="1694" w:type="dxa"/>
             <w:noWrap/>
-            <w:hideMark/>
-          </w:tcPr>
-          <w:p>
-            <w:r>
-              <w:t>20%</w:t>
+          </w:tcPr>
+          <w:p>
+            <w:r>
+              <w:t>10%</w:t>
             </w:r>
           </w:p>
         </w:tc>
@@ -604,7 +555,6 @@
           <w:tcPr>
             <w:tcW w:w="1089" w:type="dxa"/>
             <w:noWrap/>
-            <w:hideMark/>
           </w:tcPr>
           <w:p>
             <w:r>
@@ -616,11 +566,10 @@
           <w:tcPr>
             <w:tcW w:w="1797" w:type="dxa"/>
             <w:noWrap/>
-            <w:hideMark/>
-          </w:tcPr>
-          <w:p>
-            <w:r>
-              <w:t>0,48</w:t>
+          </w:tcPr>
+          <w:p>
+            <w:r>
+              <w:t>0,24</w:t>
             </w:r>
           </w:p>
         </w:tc>
@@ -633,13 +582,9 @@
           <w:tcPr>
             <w:tcW w:w="4248" w:type="dxa"/>
             <w:noWrap/>
-            <w:hideMark/>
-          </w:tcPr>
-          <w:p>
-            <w:r>
-              <w:rPr>
-                <w:lang w:val="es-ES"/>
-              </w:rPr>
+          </w:tcPr>
+          <w:p>
+            <w:r>
               <w:t>Estructura inadecuada de un equipo</w:t>
             </w:r>
           </w:p>
@@ -648,11 +593,10 @@
           <w:tcPr>
             <w:tcW w:w="1694" w:type="dxa"/>
             <w:noWrap/>
-            <w:hideMark/>
-          </w:tcPr>
-          <w:p>
-            <w:r>
-              <w:t>5%</w:t>
+          </w:tcPr>
+          <w:p>
+            <w:r>
+              <w:t>1%</w:t>
             </w:r>
           </w:p>
         </w:tc>
@@ -660,7 +604,6 @@
           <w:tcPr>
             <w:tcW w:w="1089" w:type="dxa"/>
             <w:noWrap/>
-            <w:hideMark/>
           </w:tcPr>
           <w:p>
             <w:r>
@@ -672,11 +615,10 @@
           <w:tcPr>
             <w:tcW w:w="1797" w:type="dxa"/>
             <w:noWrap/>
-            <w:hideMark/>
-          </w:tcPr>
-          <w:p>
-            <w:r>
-              <w:t>0,012</w:t>
+          </w:tcPr>
+          <w:p>
+            <w:r>
+              <w:t>0,0024</w:t>
             </w:r>
           </w:p>
         </w:tc>
@@ -689,13 +631,9 @@
           <w:tcPr>
             <w:tcW w:w="4248" w:type="dxa"/>
             <w:noWrap/>
-            <w:hideMark/>
-          </w:tcPr>
-          <w:p>
-            <w:r>
-              <w:rPr>
-                <w:lang w:val="es-ES"/>
-              </w:rPr>
+          </w:tcPr>
+          <w:p>
+            <w:r>
               <w:t>Acceso no autorizado a la información</w:t>
             </w:r>
           </w:p>
@@ -704,7 +642,6 @@
           <w:tcPr>
             <w:tcW w:w="1694" w:type="dxa"/>
             <w:noWrap/>
-            <w:hideMark/>
           </w:tcPr>
           <w:p>
             <w:r>
@@ -716,7 +653,6 @@
           <w:tcPr>
             <w:tcW w:w="1089" w:type="dxa"/>
             <w:noWrap/>
-            <w:hideMark/>
           </w:tcPr>
           <w:p>
             <w:r>
@@ -728,7 +664,6 @@
           <w:tcPr>
             <w:tcW w:w="1797" w:type="dxa"/>
             <w:noWrap/>
-            <w:hideMark/>
           </w:tcPr>
           <w:p>
             <w:r>
@@ -745,13 +680,9 @@
           <w:tcPr>
             <w:tcW w:w="4248" w:type="dxa"/>
             <w:noWrap/>
-            <w:hideMark/>
-          </w:tcPr>
-          <w:p>
-            <w:r>
-              <w:rPr>
-                <w:lang w:val="es-ES"/>
-              </w:rPr>
+          </w:tcPr>
+          <w:p>
+            <w:r>
               <w:t>La planificación no se ajusta a la velocidad de desarrollo deseada</w:t>
             </w:r>
           </w:p>
@@ -760,7 +691,6 @@
           <w:tcPr>
             <w:tcW w:w="1694" w:type="dxa"/>
             <w:noWrap/>
-            <w:hideMark/>
           </w:tcPr>
           <w:p>
             <w:r>
@@ -772,7 +702,6 @@
           <w:tcPr>
             <w:tcW w:w="1089" w:type="dxa"/>
             <w:noWrap/>
-            <w:hideMark/>
           </w:tcPr>
           <w:p>
             <w:r>
@@ -784,7 +713,6 @@
           <w:tcPr>
             <w:tcW w:w="1797" w:type="dxa"/>
             <w:noWrap/>
-            <w:hideMark/>
           </w:tcPr>
           <w:p>
             <w:r>
@@ -801,13 +729,9 @@
           <w:tcPr>
             <w:tcW w:w="4248" w:type="dxa"/>
             <w:noWrap/>
-            <w:hideMark/>
-          </w:tcPr>
-          <w:p>
-            <w:r>
-              <w:rPr>
-                <w:lang w:val="es-ES"/>
-              </w:rPr>
+          </w:tcPr>
+          <w:p>
+            <w:r>
               <w:t>Desarrollar productos que no cumplen con los requerimientos de calidad</w:t>
             </w:r>
           </w:p>
@@ -816,11 +740,10 @@
           <w:tcPr>
             <w:tcW w:w="1694" w:type="dxa"/>
             <w:noWrap/>
-            <w:hideMark/>
-          </w:tcPr>
-          <w:p>
-            <w:r>
-              <w:t>25%</w:t>
+          </w:tcPr>
+          <w:p>
+            <w:r>
+              <w:t>10%</w:t>
             </w:r>
           </w:p>
         </w:tc>
@@ -828,7 +751,6 @@
           <w:tcPr>
             <w:tcW w:w="1089" w:type="dxa"/>
             <w:noWrap/>
-            <w:hideMark/>
           </w:tcPr>
           <w:p>
             <w:r>
@@ -840,11 +762,10 @@
           <w:tcPr>
             <w:tcW w:w="1797" w:type="dxa"/>
             <w:noWrap/>
-            <w:hideMark/>
-          </w:tcPr>
-          <w:p>
-            <w:r>
-              <w:t>1,2</w:t>
+          </w:tcPr>
+          <w:p>
+            <w:r>
+              <w:t>0,48</w:t>
             </w:r>
           </w:p>
         </w:tc>
@@ -857,13 +778,9 @@
           <w:tcPr>
             <w:tcW w:w="4248" w:type="dxa"/>
             <w:noWrap/>
-            <w:hideMark/>
-          </w:tcPr>
-          <w:p>
-            <w:r>
-              <w:rPr>
-                <w:lang w:val="es-ES"/>
-              </w:rPr>
+          </w:tcPr>
+          <w:p>
+            <w:r>
               <w:t xml:space="preserve"> La contratación tarda más de lo esperado</w:t>
             </w:r>
           </w:p>
@@ -872,7 +789,6 @@
           <w:tcPr>
             <w:tcW w:w="1694" w:type="dxa"/>
             <w:noWrap/>
-            <w:hideMark/>
           </w:tcPr>
           <w:p>
             <w:r>
@@ -884,7 +800,6 @@
           <w:tcPr>
             <w:tcW w:w="1089" w:type="dxa"/>
             <w:noWrap/>
-            <w:hideMark/>
           </w:tcPr>
           <w:p>
             <w:r>
@@ -896,7 +811,6 @@
           <w:tcPr>
             <w:tcW w:w="1797" w:type="dxa"/>
             <w:noWrap/>
-            <w:hideMark/>
           </w:tcPr>
           <w:p>
             <w:r>
@@ -913,13 +827,9 @@
           <w:tcPr>
             <w:tcW w:w="4248" w:type="dxa"/>
             <w:noWrap/>
-            <w:hideMark/>
-          </w:tcPr>
-          <w:p>
-            <w:r>
-              <w:rPr>
-                <w:lang w:val="es-ES"/>
-              </w:rPr>
+          </w:tcPr>
+          <w:p>
+            <w:r>
               <w:t>Problemas en la integración de componentes de software</w:t>
             </w:r>
           </w:p>
@@ -928,11 +838,10 @@
           <w:tcPr>
             <w:tcW w:w="1694" w:type="dxa"/>
             <w:noWrap/>
-            <w:hideMark/>
-          </w:tcPr>
-          <w:p>
-            <w:r>
-              <w:t>50%</w:t>
+          </w:tcPr>
+          <w:p>
+            <w:r>
+              <w:t>10%</w:t>
             </w:r>
           </w:p>
         </w:tc>
@@ -940,7 +849,6 @@
           <w:tcPr>
             <w:tcW w:w="1089" w:type="dxa"/>
             <w:noWrap/>
-            <w:hideMark/>
           </w:tcPr>
           <w:p>
             <w:r>
@@ -952,11 +860,10 @@
           <w:tcPr>
             <w:tcW w:w="1797" w:type="dxa"/>
             <w:noWrap/>
-            <w:hideMark/>
-          </w:tcPr>
-          <w:p>
-            <w:r>
-              <w:t>1,2</w:t>
+          </w:tcPr>
+          <w:p>
+            <w:r>
+              <w:t>0,24</w:t>
             </w:r>
           </w:p>
         </w:tc>
@@ -970,19 +877,16 @@
             <w:tcW w:w="7031" w:type="dxa"/>
             <w:gridSpan w:val="3"/>
             <w:noWrap/>
-            <w:hideMark/>
           </w:tcPr>
           <w:p>
             <w:pPr>
               <w:rPr>
                 <w:b/>
-                <w:bCs/>
               </w:rPr>
             </w:pPr>
             <w:r>
               <w:rPr>
                 <w:b/>
-                <w:bCs/>
               </w:rPr>
               <w:t>TOTAL</w:t>
             </w:r>
@@ -992,21 +896,18 @@
           <w:tcPr>
             <w:tcW w:w="1797" w:type="dxa"/>
             <w:noWrap/>
-            <w:hideMark/>
           </w:tcPr>
           <w:p>
             <w:pPr>
               <w:rPr>
                 <w:b/>
-                <w:bCs/>
               </w:rPr>
             </w:pPr>
             <w:r>
               <w:rPr>
                 <w:b/>
-                <w:bCs/>
-              </w:rPr>
-              <w:t>10,068</w:t>
+              </w:rPr>
+              <w:t>8,106</w:t>
             </w:r>
           </w:p>
         </w:tc>
@@ -1024,7 +925,19 @@
         <w:rPr>
           <w:sz w:val="28"/>
         </w:rPr>
-        <w:t>En resultado de la tabla anterior, se concluí que la gestión y mitigación de riesgos alargará el proyecto en 10 meses más, a juntar a los 24 meses previstos anteriormente.</w:t>
+        <w:t>En resultado de la tabla anterior, se concluí que la gestión y mitigación de ri</w:t>
+      </w:r>
+      <w:r>
+        <w:rPr>
+          <w:sz w:val="28"/>
+        </w:rPr>
+        <w:t>esgos alargará el proyecto en 8</w:t>
+      </w:r>
+      <w:r>
+        <w:rPr>
+          <w:sz w:val="28"/>
+        </w:rPr>
+        <w:t xml:space="preserve"> meses más, a juntar a los 24 meses previstos anteriormente.</w:t>
       </w:r>
     </w:p>
     <w:p>
@@ -1054,14 +967,825 @@
       </w:pPr>
       <w:r>
         <w:rPr>
+          <w:sz w:val="28"/>
+        </w:rPr>
+        <w:t>Para la simulació</w:t>
+      </w:r>
+      <w:r>
+        <w:rPr>
+          <w:sz w:val="28"/>
+        </w:rPr>
+        <w:t>n d</w:t>
+      </w:r>
+      <w:r>
+        <w:rPr>
+          <w:sz w:val="28"/>
+        </w:rPr>
+        <w:t>e riesgos se ha usado el software Riskology, con los siguientes parámetros:</w:t>
+      </w:r>
+    </w:p>
+    <w:tbl>
+      <w:tblPr>
+        <w:tblStyle w:val="Tabelacomgrelha"/>
+        <w:tblW w:w="0" w:type="auto"/>
+        <w:tblLook w:val="04A0" w:firstRow="1" w:lastRow="0" w:firstColumn="1" w:lastColumn="0" w:noHBand="0" w:noVBand="1"/>
+      </w:tblPr>
+      <w:tblGrid>
+        <w:gridCol w:w="2004"/>
+        <w:gridCol w:w="1789"/>
+        <w:gridCol w:w="1756"/>
+        <w:gridCol w:w="1722"/>
+        <w:gridCol w:w="1557"/>
+      </w:tblGrid>
+      <w:tr>
+        <w:trPr>
+          <w:trHeight w:val="108"/>
+        </w:trPr>
+        <w:tc>
+          <w:tcPr>
+            <w:tcW w:w="2004" w:type="dxa"/>
+          </w:tcPr>
+          <w:p>
+            <w:pPr>
+              <w:spacing w:before="160"/>
+              <w:jc w:val="center"/>
+              <w:rPr>
+                <w:b/>
+                <w:sz w:val="28"/>
+              </w:rPr>
+            </w:pPr>
+            <w:r>
+              <w:rPr>
+                <w:b/>
+                <w:sz w:val="28"/>
+              </w:rPr>
+              <w:t>Riesgo</w:t>
+            </w:r>
+          </w:p>
+        </w:tc>
+        <w:tc>
+          <w:tcPr>
+            <w:tcW w:w="1789" w:type="dxa"/>
+          </w:tcPr>
+          <w:p>
+            <w:pPr>
+              <w:spacing w:before="160"/>
+              <w:jc w:val="center"/>
+              <w:rPr>
+                <w:b/>
+                <w:sz w:val="28"/>
+              </w:rPr>
+            </w:pPr>
+            <w:r>
+              <w:rPr>
+                <w:b/>
+                <w:sz w:val="28"/>
+              </w:rPr>
+              <w:t>Worst case</w:t>
+            </w:r>
+          </w:p>
+        </w:tc>
+        <w:tc>
+          <w:tcPr>
+            <w:tcW w:w="1756" w:type="dxa"/>
+          </w:tcPr>
+          <w:p>
+            <w:pPr>
+              <w:spacing w:before="160"/>
+              <w:jc w:val="center"/>
+              <w:rPr>
+                <w:b/>
+                <w:sz w:val="28"/>
+              </w:rPr>
+            </w:pPr>
+            <w:r>
+              <w:rPr>
+                <w:b/>
+                <w:sz w:val="28"/>
+              </w:rPr>
+              <w:t>Most likely</w:t>
+            </w:r>
+          </w:p>
+        </w:tc>
+        <w:tc>
+          <w:tcPr>
+            <w:tcW w:w="1722" w:type="dxa"/>
+          </w:tcPr>
+          <w:p>
+            <w:pPr>
+              <w:spacing w:before="160"/>
+              <w:jc w:val="center"/>
+              <w:rPr>
+                <w:b/>
+                <w:sz w:val="28"/>
+              </w:rPr>
+            </w:pPr>
+            <w:r>
+              <w:rPr>
+                <w:b/>
+                <w:sz w:val="28"/>
+              </w:rPr>
+              <w:t>Best case</w:t>
+            </w:r>
+          </w:p>
+        </w:tc>
+        <w:tc>
+          <w:tcPr>
+            <w:tcW w:w="1557" w:type="dxa"/>
+          </w:tcPr>
+          <w:p>
+            <w:pPr>
+              <w:spacing w:before="160"/>
+              <w:jc w:val="center"/>
+              <w:rPr>
+                <w:b/>
+                <w:sz w:val="28"/>
+              </w:rPr>
+            </w:pPr>
+            <w:r>
+              <w:rPr>
+                <w:b/>
+                <w:sz w:val="28"/>
+              </w:rPr>
+              <w:t>Binary</w:t>
+            </w:r>
+          </w:p>
+        </w:tc>
+      </w:tr>
+      <w:tr>
+        <w:trPr>
+          <w:trHeight w:val="70"/>
+        </w:trPr>
+        <w:tc>
+          <w:tcPr>
+            <w:tcW w:w="2004" w:type="dxa"/>
+          </w:tcPr>
+          <w:p>
+            <w:pPr>
+              <w:spacing w:before="160"/>
+              <w:jc w:val="center"/>
+              <w:rPr>
+                <w:sz w:val="28"/>
+              </w:rPr>
+            </w:pPr>
+            <w:r>
+              <w:rPr>
+                <w:sz w:val="28"/>
+              </w:rPr>
+              <w:t>Schedule Flaw</w:t>
+            </w:r>
+          </w:p>
+        </w:tc>
+        <w:tc>
+          <w:tcPr>
+            <w:tcW w:w="1789" w:type="dxa"/>
+          </w:tcPr>
+          <w:p>
+            <w:pPr>
+              <w:spacing w:before="160"/>
+              <w:jc w:val="center"/>
+              <w:rPr>
+                <w:sz w:val="28"/>
+              </w:rPr>
+            </w:pPr>
+            <w:r>
+              <w:rPr>
+                <w:sz w:val="28"/>
+              </w:rPr>
+              <w:t>10%</w:t>
+            </w:r>
+          </w:p>
+        </w:tc>
+        <w:tc>
+          <w:tcPr>
+            <w:tcW w:w="1756" w:type="dxa"/>
+          </w:tcPr>
+          <w:p>
+            <w:pPr>
+              <w:spacing w:before="160"/>
+              <w:jc w:val="center"/>
+              <w:rPr>
+                <w:sz w:val="28"/>
+              </w:rPr>
+            </w:pPr>
+            <w:r>
+              <w:rPr>
+                <w:sz w:val="28"/>
+              </w:rPr>
+              <w:t>5%</w:t>
+            </w:r>
+          </w:p>
+        </w:tc>
+        <w:tc>
+          <w:tcPr>
+            <w:tcW w:w="1722" w:type="dxa"/>
+          </w:tcPr>
+          <w:p>
+            <w:pPr>
+              <w:spacing w:before="160"/>
+              <w:jc w:val="center"/>
+              <w:rPr>
+                <w:sz w:val="28"/>
+              </w:rPr>
+            </w:pPr>
+            <w:r>
+              <w:rPr>
+                <w:sz w:val="28"/>
+              </w:rPr>
+              <w:t>0%</w:t>
+            </w:r>
+          </w:p>
+        </w:tc>
+        <w:tc>
+          <w:tcPr>
+            <w:tcW w:w="1557" w:type="dxa"/>
+          </w:tcPr>
+          <w:p>
+            <w:pPr>
+              <w:spacing w:before="160"/>
+              <w:jc w:val="center"/>
+              <w:rPr>
+                <w:sz w:val="28"/>
+              </w:rPr>
+            </w:pPr>
+            <w:r>
+              <w:rPr>
+                <w:sz w:val="28"/>
+              </w:rPr>
+              <w:t>No</w:t>
+            </w:r>
+          </w:p>
+        </w:tc>
+      </w:tr>
+      <w:tr>
+        <w:tc>
+          <w:tcPr>
+            <w:tcW w:w="2004" w:type="dxa"/>
+          </w:tcPr>
+          <w:p>
+            <w:pPr>
+              <w:spacing w:before="160"/>
+              <w:jc w:val="center"/>
+              <w:rPr>
+                <w:sz w:val="28"/>
+              </w:rPr>
+            </w:pPr>
+            <w:r>
+              <w:rPr>
+                <w:sz w:val="28"/>
+              </w:rPr>
+              <w:t>Turnover</w:t>
+            </w:r>
+          </w:p>
+        </w:tc>
+        <w:tc>
+          <w:tcPr>
+            <w:tcW w:w="1789" w:type="dxa"/>
+          </w:tcPr>
+          <w:p>
+            <w:pPr>
+              <w:spacing w:before="160"/>
+              <w:jc w:val="center"/>
+              <w:rPr>
+                <w:sz w:val="28"/>
+              </w:rPr>
+            </w:pPr>
+            <w:r>
+              <w:rPr>
+                <w:sz w:val="28"/>
+              </w:rPr>
+              <w:t>10%</w:t>
+            </w:r>
+          </w:p>
+        </w:tc>
+        <w:tc>
+          <w:tcPr>
+            <w:tcW w:w="1756" w:type="dxa"/>
+          </w:tcPr>
+          <w:p>
+            <w:pPr>
+              <w:spacing w:before="160"/>
+              <w:jc w:val="center"/>
+              <w:rPr>
+                <w:sz w:val="28"/>
+              </w:rPr>
+            </w:pPr>
+            <w:r>
+              <w:rPr>
+                <w:sz w:val="28"/>
+              </w:rPr>
+              <w:t>5%</w:t>
+            </w:r>
+          </w:p>
+        </w:tc>
+        <w:tc>
+          <w:tcPr>
+            <w:tcW w:w="1722" w:type="dxa"/>
+          </w:tcPr>
+          <w:p>
+            <w:pPr>
+              <w:spacing w:before="160"/>
+              <w:jc w:val="center"/>
+              <w:rPr>
+                <w:sz w:val="28"/>
+              </w:rPr>
+            </w:pPr>
+            <w:r>
+              <w:rPr>
+                <w:sz w:val="28"/>
+              </w:rPr>
+              <w:t>0%</w:t>
+            </w:r>
+          </w:p>
+        </w:tc>
+        <w:tc>
+          <w:tcPr>
+            <w:tcW w:w="1557" w:type="dxa"/>
+          </w:tcPr>
+          <w:p>
+            <w:pPr>
+              <w:spacing w:before="160"/>
+              <w:jc w:val="center"/>
+              <w:rPr>
+                <w:sz w:val="28"/>
+              </w:rPr>
+            </w:pPr>
+            <w:r>
+              <w:rPr>
+                <w:sz w:val="28"/>
+              </w:rPr>
+              <w:t>No</w:t>
+            </w:r>
+          </w:p>
+        </w:tc>
+      </w:tr>
+      <w:tr>
+        <w:tc>
+          <w:tcPr>
+            <w:tcW w:w="2004" w:type="dxa"/>
+          </w:tcPr>
+          <w:p>
+            <w:pPr>
+              <w:spacing w:before="160"/>
+              <w:jc w:val="center"/>
+              <w:rPr>
+                <w:sz w:val="28"/>
+              </w:rPr>
+            </w:pPr>
+            <w:r>
+              <w:rPr>
+                <w:sz w:val="28"/>
+              </w:rPr>
+              <w:t>Inflation</w:t>
+            </w:r>
+          </w:p>
+        </w:tc>
+        <w:tc>
+          <w:tcPr>
+            <w:tcW w:w="1789" w:type="dxa"/>
+          </w:tcPr>
+          <w:p>
+            <w:pPr>
+              <w:spacing w:before="160"/>
+              <w:jc w:val="center"/>
+              <w:rPr>
+                <w:sz w:val="28"/>
+              </w:rPr>
+            </w:pPr>
+            <w:r>
+              <w:rPr>
+                <w:sz w:val="28"/>
+              </w:rPr>
+              <w:t>15%</w:t>
+            </w:r>
+          </w:p>
+        </w:tc>
+        <w:tc>
+          <w:tcPr>
+            <w:tcW w:w="1756" w:type="dxa"/>
+          </w:tcPr>
+          <w:p>
+            <w:pPr>
+              <w:spacing w:before="160"/>
+              <w:jc w:val="center"/>
+              <w:rPr>
+                <w:sz w:val="28"/>
+              </w:rPr>
+            </w:pPr>
+            <w:r>
+              <w:rPr>
+                <w:sz w:val="28"/>
+              </w:rPr>
+              <w:t>10%</w:t>
+            </w:r>
+          </w:p>
+        </w:tc>
+        <w:tc>
+          <w:tcPr>
+            <w:tcW w:w="1722" w:type="dxa"/>
+          </w:tcPr>
+          <w:p>
+            <w:pPr>
+              <w:spacing w:before="160"/>
+              <w:jc w:val="center"/>
+              <w:rPr>
+                <w:sz w:val="28"/>
+              </w:rPr>
+            </w:pPr>
+            <w:r>
+              <w:rPr>
+                <w:sz w:val="28"/>
+              </w:rPr>
+              <w:t>0%</w:t>
+            </w:r>
+          </w:p>
+        </w:tc>
+        <w:tc>
+          <w:tcPr>
+            <w:tcW w:w="1557" w:type="dxa"/>
+          </w:tcPr>
+          <w:p>
+            <w:pPr>
+              <w:spacing w:before="160"/>
+              <w:jc w:val="center"/>
+              <w:rPr>
+                <w:sz w:val="28"/>
+              </w:rPr>
+            </w:pPr>
+            <w:r>
+              <w:rPr>
+                <w:sz w:val="28"/>
+              </w:rPr>
+              <w:t>No</w:t>
+            </w:r>
+          </w:p>
+        </w:tc>
+      </w:tr>
+      <w:tr>
+        <w:trPr>
+          <w:trHeight w:val="194"/>
+        </w:trPr>
+        <w:tc>
+          <w:tcPr>
+            <w:tcW w:w="2004" w:type="dxa"/>
+            <w:vMerge w:val="restart"/>
+          </w:tcPr>
+          <w:p>
+            <w:pPr>
+              <w:spacing w:before="160"/>
+              <w:jc w:val="center"/>
+              <w:rPr>
+                <w:sz w:val="28"/>
+              </w:rPr>
+            </w:pPr>
+            <w:r>
+              <w:rPr>
+                <w:sz w:val="28"/>
+              </w:rPr>
+              <w:t>Spec Flaw</w:t>
+            </w:r>
+          </w:p>
+        </w:tc>
+        <w:tc>
+          <w:tcPr>
+            <w:tcW w:w="5267" w:type="dxa"/>
+            <w:gridSpan w:val="3"/>
+          </w:tcPr>
+          <w:p>
+            <w:pPr>
+              <w:spacing w:before="160"/>
+              <w:jc w:val="center"/>
+              <w:rPr>
+                <w:sz w:val="24"/>
+              </w:rPr>
+            </w:pPr>
+            <w:r>
+              <w:rPr>
+                <w:sz w:val="24"/>
+              </w:rPr>
+              <w:t>Risk probability: 2%</w:t>
+            </w:r>
+          </w:p>
+        </w:tc>
+        <w:tc>
+          <w:tcPr>
+            <w:tcW w:w="1557" w:type="dxa"/>
+            <w:vMerge w:val="restart"/>
+          </w:tcPr>
+          <w:p>
+            <w:pPr>
+              <w:spacing w:before="160"/>
+              <w:jc w:val="center"/>
+              <w:rPr>
+                <w:sz w:val="24"/>
+              </w:rPr>
+            </w:pPr>
+            <w:r>
+              <w:rPr>
+                <w:sz w:val="28"/>
+              </w:rPr>
+              <w:t>Sí</w:t>
+            </w:r>
+          </w:p>
+        </w:tc>
+      </w:tr>
+      <w:tr>
+        <w:trPr>
+          <w:trHeight w:val="247"/>
+        </w:trPr>
+        <w:tc>
+          <w:tcPr>
+            <w:tcW w:w="2004" w:type="dxa"/>
+            <w:vMerge/>
+          </w:tcPr>
+          <w:p>
+            <w:pPr>
+              <w:spacing w:before="160"/>
+              <w:jc w:val="center"/>
+              <w:rPr>
+                <w:sz w:val="28"/>
+              </w:rPr>
+            </w:pPr>
+          </w:p>
+        </w:tc>
+        <w:tc>
+          <w:tcPr>
+            <w:tcW w:w="5267" w:type="dxa"/>
+            <w:gridSpan w:val="3"/>
+          </w:tcPr>
+          <w:p>
+            <w:pPr>
+              <w:spacing w:before="160"/>
+              <w:jc w:val="center"/>
+              <w:rPr>
+                <w:sz w:val="24"/>
+              </w:rPr>
+            </w:pPr>
+            <w:r>
+              <w:rPr>
+                <w:sz w:val="24"/>
+              </w:rPr>
+              <w:t>Time penalti: 5%</w:t>
+            </w:r>
+          </w:p>
+        </w:tc>
+        <w:tc>
+          <w:tcPr>
+            <w:tcW w:w="1557" w:type="dxa"/>
+            <w:vMerge/>
+          </w:tcPr>
+          <w:p>
+            <w:pPr>
+              <w:spacing w:before="160"/>
+              <w:jc w:val="center"/>
+              <w:rPr>
+                <w:sz w:val="24"/>
+              </w:rPr>
+            </w:pPr>
+          </w:p>
+        </w:tc>
+      </w:tr>
+      <w:tr>
+        <w:tc>
+          <w:tcPr>
+            <w:tcW w:w="2004" w:type="dxa"/>
+          </w:tcPr>
+          <w:p>
+            <w:pPr>
+              <w:spacing w:before="160"/>
+              <w:jc w:val="center"/>
+              <w:rPr>
+                <w:sz w:val="28"/>
+              </w:rPr>
+            </w:pPr>
+            <w:r>
+              <w:rPr>
+                <w:sz w:val="28"/>
+              </w:rPr>
+              <w:lastRenderedPageBreak/>
+              <w:t>Productivity</w:t>
+            </w:r>
+          </w:p>
+        </w:tc>
+        <w:tc>
+          <w:tcPr>
+            <w:tcW w:w="1789" w:type="dxa"/>
+          </w:tcPr>
+          <w:p>
+            <w:pPr>
+              <w:spacing w:before="160"/>
+              <w:jc w:val="center"/>
+              <w:rPr>
+                <w:sz w:val="28"/>
+              </w:rPr>
+            </w:pPr>
+            <w:r>
+              <w:rPr>
+                <w:sz w:val="28"/>
+              </w:rPr>
+              <w:t>10%</w:t>
+            </w:r>
+          </w:p>
+        </w:tc>
+        <w:tc>
+          <w:tcPr>
+            <w:tcW w:w="1756" w:type="dxa"/>
+          </w:tcPr>
+          <w:p>
+            <w:pPr>
+              <w:spacing w:before="160"/>
+              <w:jc w:val="center"/>
+              <w:rPr>
+                <w:sz w:val="28"/>
+              </w:rPr>
+            </w:pPr>
+            <w:r>
+              <w:rPr>
+                <w:sz w:val="28"/>
+              </w:rPr>
+              <w:t>8%</w:t>
+            </w:r>
+          </w:p>
+        </w:tc>
+        <w:tc>
+          <w:tcPr>
+            <w:tcW w:w="1722" w:type="dxa"/>
+          </w:tcPr>
+          <w:p>
+            <w:pPr>
+              <w:spacing w:before="160"/>
+              <w:jc w:val="center"/>
+              <w:rPr>
+                <w:sz w:val="28"/>
+              </w:rPr>
+            </w:pPr>
+            <w:r>
+              <w:rPr>
+                <w:sz w:val="28"/>
+              </w:rPr>
+              <w:t>0%</w:t>
+            </w:r>
+          </w:p>
+        </w:tc>
+        <w:tc>
+          <w:tcPr>
+            <w:tcW w:w="1557" w:type="dxa"/>
+          </w:tcPr>
+          <w:p>
+            <w:pPr>
+              <w:spacing w:before="160"/>
+              <w:jc w:val="center"/>
+              <w:rPr>
+                <w:sz w:val="28"/>
+              </w:rPr>
+            </w:pPr>
+            <w:r>
+              <w:rPr>
+                <w:sz w:val="28"/>
+              </w:rPr>
+              <w:t>No</w:t>
+            </w:r>
+          </w:p>
+        </w:tc>
+      </w:tr>
+    </w:tbl>
+    <w:p>
+      <w:pPr>
+        <w:spacing w:before="160"/>
+        <w:jc w:val="both"/>
+        <w:rPr>
+          <w:sz w:val="28"/>
+        </w:rPr>
+      </w:pPr>
+      <w:r>
+        <w:rPr>
+          <w:sz w:val="28"/>
+        </w:rPr>
+        <w:t xml:space="preserve">Además, hemos introducido los riesgos </w:t>
+      </w:r>
+      <w:r>
+        <w:rPr>
+          <w:sz w:val="28"/>
+        </w:rPr>
+        <w:t>“</w:t>
+      </w:r>
+      <w:r>
+        <w:rPr>
+          <w:sz w:val="28"/>
+        </w:rPr>
+        <w:t>Versiones de software desactualizadas</w:t>
+      </w:r>
+      <w:r>
+        <w:rPr>
+          <w:sz w:val="28"/>
+        </w:rPr>
+        <w:t>”; “</w:t>
+      </w:r>
+      <w:r>
+        <w:rPr>
+          <w:sz w:val="28"/>
+        </w:rPr>
+        <w:t>Alteración o pérdida de la información registrada en base de datos o equipos</w:t>
+      </w:r>
+      <w:r>
+        <w:rPr>
+          <w:sz w:val="28"/>
+        </w:rPr>
+        <w:t>”; “</w:t>
+      </w:r>
+      <w:r>
+        <w:rPr>
+          <w:sz w:val="28"/>
+        </w:rPr>
+        <w:t>Estructura inadecuada de un equipo</w:t>
+      </w:r>
+      <w:r>
+        <w:rPr>
+          <w:sz w:val="28"/>
+        </w:rPr>
+        <w:t>”; “</w:t>
+      </w:r>
+      <w:r>
+        <w:rPr>
+          <w:sz w:val="28"/>
+        </w:rPr>
+        <w:t>Desarrollar productos que no cumplen con los requerimientos de calidad</w:t>
+      </w:r>
+      <w:r>
+        <w:rPr>
+          <w:sz w:val="28"/>
+        </w:rPr>
+        <w:t>”; y “</w:t>
+      </w:r>
+      <w:r>
+        <w:rPr>
+          <w:sz w:val="28"/>
+        </w:rPr>
+        <w:t>Problemas en la integración de componentes de software</w:t>
+      </w:r>
+      <w:r>
+        <w:rPr>
+          <w:sz w:val="28"/>
+        </w:rPr>
+        <w:t>”.</w:t>
+      </w:r>
+    </w:p>
+    <w:p>
+      <w:pPr>
+        <w:spacing w:before="160"/>
+        <w:jc w:val="both"/>
+        <w:rPr>
+          <w:sz w:val="28"/>
+        </w:rPr>
+      </w:pPr>
+      <w:r>
+        <w:rPr>
+          <w:sz w:val="28"/>
+        </w:rPr>
+        <w:t xml:space="preserve">Hemos considerado todos </w:t>
+      </w:r>
+      <w:r>
+        <w:rPr>
+          <w:sz w:val="28"/>
+        </w:rPr>
+        <w:t>esos 5 riesgos</w:t>
+      </w:r>
+      <w:r>
+        <w:rPr>
+          <w:sz w:val="28"/>
+        </w:rPr>
+        <w:t xml:space="preserve"> como Non-Binary, o sea, riesgos continuos. Las tasas de Worst Case y Most Likely corresponde a sus impactos alto y medio, respectivamente; la tasa de Best Case </w:t>
+      </w:r>
+      <w:r>
+        <w:rPr>
+          <w:sz w:val="28"/>
+        </w:rPr>
+        <w:t>es</w:t>
+      </w:r>
+      <w:r>
+        <w:rPr>
+          <w:sz w:val="28"/>
+        </w:rPr>
+        <w:t xml:space="preserve"> de 0%.</w:t>
+      </w:r>
+    </w:p>
+    <w:p>
+      <w:pPr>
+        <w:spacing w:before="160"/>
+        <w:jc w:val="both"/>
+        <w:rPr>
+          <w:sz w:val="28"/>
+        </w:rPr>
+      </w:pPr>
+      <w:r>
+        <w:rPr>
           <w:noProof/>
           <w:lang w:val="es-ES" w:eastAsia="es-ES"/>
         </w:rPr>
-        <w:lastRenderedPageBreak/>
         <w:drawing>
-          <wp:inline distT="0" distB="0" distL="0" distR="0" wp14:anchorId="1D607DDC" wp14:editId="39353C8B">
-            <wp:extent cx="5612130" cy="3400425"/>
-            <wp:effectExtent l="0" t="0" r="7620" b="9525"/>
+          <wp:inline distT="0" distB="0" distL="0" distR="0" wp14:anchorId="6FFEE8AF" wp14:editId="38BF0451">
+            <wp:extent cx="5612130" cy="3562985"/>
+            <wp:effectExtent l="0" t="0" r="7620" b="18415"/>
             <wp:docPr id="1" name="Gráfico 1"/>
             <wp:cNvGraphicFramePr/>
             <a:graphic xmlns:a="http://schemas.openxmlformats.org/drawingml/2006/main">
@@ -1072,11 +1796,217 @@
           </wp:inline>
         </w:drawing>
       </w:r>
+    </w:p>
+    <w:p>
+      <w:pPr>
+        <w:spacing w:before="160"/>
+        <w:jc w:val="both"/>
+        <w:rPr>
+          <w:sz w:val="28"/>
+        </w:rPr>
+      </w:pPr>
+      <w:r>
+        <w:rPr>
+          <w:sz w:val="28"/>
+        </w:rPr>
+        <w:t>De acuerdo con el software Riskology, una fecha algo probable de conclusión del proyecto</w:t>
+      </w:r>
+      <w:r>
+        <w:rPr>
+          <w:sz w:val="28"/>
+        </w:rPr>
+        <w:t xml:space="preserve"> (24,6%)</w:t>
+      </w:r>
+      <w:r>
+        <w:rPr>
+          <w:sz w:val="28"/>
+        </w:rPr>
+        <w:t xml:space="preserve"> teniendo en cuenta sus riesgos es Febrero de 2022, lo que alargará el desarrollo del proyecto</w:t>
+      </w:r>
+      <w:r>
+        <w:rPr>
+          <w:sz w:val="28"/>
+        </w:rPr>
+        <w:t xml:space="preserve"> en 13 meses y</w:t>
+      </w:r>
+      <w:r>
+        <w:rPr>
+          <w:sz w:val="28"/>
+        </w:rPr>
+        <w:t xml:space="preserve"> en cerca de 55%.</w:t>
+      </w:r>
+      <w:r>
+        <w:rPr>
+          <w:sz w:val="28"/>
+        </w:rPr>
+        <w:t xml:space="preserve"> Otras fechas también algo probables son Abril y Mayo de 2022.</w:t>
+      </w:r>
       <w:bookmarkStart w:id="0" w:name="_GoBack"/>
       <w:bookmarkEnd w:id="0"/>
     </w:p>
+    <w:p>
+      <w:pPr>
+        <w:spacing w:before="160"/>
+        <w:jc w:val="both"/>
+        <w:rPr>
+          <w:b/>
+          <w:sz w:val="32"/>
+        </w:rPr>
+      </w:pPr>
+      <w:r>
+        <w:rPr>
+          <w:b/>
+          <w:sz w:val="32"/>
+        </w:rPr>
+        <w:t>Ajuste en la estimaci</w:t>
+      </w:r>
+      <w:r>
+        <w:rPr>
+          <w:b/>
+          <w:sz w:val="32"/>
+        </w:rPr>
+        <w:t>ón</w:t>
+      </w:r>
+    </w:p>
+    <w:p>
+      <w:pPr>
+        <w:spacing w:before="160"/>
+        <w:jc w:val="both"/>
+        <w:rPr>
+          <w:sz w:val="28"/>
+        </w:rPr>
+      </w:pPr>
+      <w:r>
+        <w:rPr>
+          <w:sz w:val="28"/>
+        </w:rPr>
+        <w:t xml:space="preserve">Nuestra estimación y la estimación del software Riskology tienen una diferencia de 5 meses. Sin embargo, es verdad que el software Riskology fue </w:t>
+      </w:r>
+      <w:r>
+        <w:rPr>
+          <w:sz w:val="28"/>
+        </w:rPr>
+        <w:lastRenderedPageBreak/>
+        <w:t>realizado en 2004 y que ahora existen herramientas de desarrollo más eficiente que las existentes entonces.</w:t>
+      </w:r>
+    </w:p>
+    <w:p>
+      <w:pPr>
+        <w:spacing w:before="160"/>
+        <w:jc w:val="both"/>
+        <w:rPr>
+          <w:sz w:val="28"/>
+        </w:rPr>
+      </w:pPr>
+      <w:r>
+        <w:rPr>
+          <w:sz w:val="28"/>
+        </w:rPr>
+        <w:t>De esa manera, creemos que una estimación más adecuada para el alargamiento del proyecto deb</w:t>
+      </w:r>
+      <w:r>
+        <w:rPr>
+          <w:sz w:val="28"/>
+        </w:rPr>
+        <w:t xml:space="preserve">ido a los riesgos es de 9 meses, un </w:t>
+      </w:r>
+      <w:r>
+        <w:rPr>
+          <w:sz w:val="28"/>
+        </w:rPr>
+        <w:t>equilibrio</w:t>
+      </w:r>
+      <w:r>
+        <w:rPr>
+          <w:sz w:val="28"/>
+        </w:rPr>
+        <w:t xml:space="preserve"> entre nuestra estimación original y la del software Riskology.</w:t>
+      </w:r>
+    </w:p>
+    <w:p>
+      <w:pPr>
+        <w:jc w:val="both"/>
+        <w:rPr>
+          <w:rFonts w:ascii="Calibri" w:eastAsia="Times New Roman" w:hAnsi="Calibri" w:cs="Calibri"/>
+          <w:color w:val="000000"/>
+          <w:lang w:val="es-ES" w:eastAsia="es-ES"/>
+        </w:rPr>
+      </w:pPr>
+      <w:r>
+        <w:rPr>
+          <w:sz w:val="28"/>
+        </w:rPr>
+        <w:t xml:space="preserve">Asumiendo un coste mensual medio </w:t>
+      </w:r>
+      <w:r>
+        <w:rPr>
+          <w:rFonts w:cstheme="minorHAnsi"/>
+          <w:sz w:val="28"/>
+        </w:rPr>
+        <w:t xml:space="preserve">de </w:t>
+      </w:r>
+      <w:r>
+        <w:rPr>
+          <w:rFonts w:eastAsia="Times New Roman" w:cstheme="minorHAnsi"/>
+          <w:color w:val="000000"/>
+          <w:sz w:val="28"/>
+          <w:lang w:val="es-ES" w:eastAsia="es-ES"/>
+        </w:rPr>
+        <w:t>68.451,60€</w:t>
+      </w:r>
+      <w:r>
+        <w:rPr>
+          <w:rFonts w:eastAsia="Times New Roman" w:cstheme="minorHAnsi"/>
+          <w:color w:val="000000"/>
+          <w:sz w:val="28"/>
+          <w:lang w:val="es-ES" w:eastAsia="es-ES"/>
+        </w:rPr>
+        <w:t xml:space="preserve">, obtenido dividiendo los 24 meses originales del proyecto por su presupuesto original, obtuvimos una prorrogación del </w:t>
+      </w:r>
+      <w:r>
+        <w:rPr>
+          <w:rFonts w:eastAsia="Times New Roman" w:cstheme="minorHAnsi"/>
+          <w:color w:val="000000"/>
+          <w:sz w:val="28"/>
+          <w:szCs w:val="28"/>
+          <w:lang w:val="es-ES" w:eastAsia="es-ES"/>
+        </w:rPr>
+        <w:t xml:space="preserve">presupuesto de </w:t>
+      </w:r>
+      <w:r>
+        <w:rPr>
+          <w:rFonts w:ascii="Calibri" w:eastAsia="Times New Roman" w:hAnsi="Calibri" w:cs="Calibri"/>
+          <w:color w:val="000000"/>
+          <w:sz w:val="28"/>
+          <w:szCs w:val="28"/>
+          <w:lang w:val="es-ES" w:eastAsia="es-ES"/>
+        </w:rPr>
+        <w:t>616</w:t>
+      </w:r>
+      <w:r>
+        <w:rPr>
+          <w:rFonts w:ascii="Calibri" w:eastAsia="Times New Roman" w:hAnsi="Calibri" w:cs="Calibri"/>
+          <w:color w:val="000000"/>
+          <w:sz w:val="28"/>
+          <w:szCs w:val="28"/>
+          <w:lang w:val="es-ES" w:eastAsia="es-ES"/>
+        </w:rPr>
+        <w:t>.064,40€.</w:t>
+      </w:r>
+    </w:p>
+    <w:p>
+      <w:pPr>
+        <w:spacing w:before="160"/>
+        <w:jc w:val="both"/>
+        <w:rPr>
+          <w:sz w:val="28"/>
+          <w:lang w:val="es-ES"/>
+        </w:rPr>
+      </w:pPr>
+    </w:p>
     <w:sectPr>
-      <w:footerReference w:type="default" r:id="rId7"/>
+      <w:headerReference w:type="default" r:id="rId7"/>
+      <w:footerReference w:type="default" r:id="rId8"/>
       <w:pgSz w:w="12240" w:h="15840"/>
       <w:pgMar w:top="1417" w:right="1701" w:bottom="1417" w:left="1701" w:header="708" w:footer="708" w:gutter="0"/>
       <w:pgNumType w:start="0"/>
@@ -1123,6 +2053,7 @@
         <w:docPartUnique/>
       </w:docPartObj>
     </w:sdtPr>
+    <w:sdtEndPr/>
     <w:sdtContent>
       <w:p>
         <w:pPr>
@@ -1143,7 +2074,7 @@
             <w:noProof/>
             <w:lang w:val="pt-PT"/>
           </w:rPr>
-          <w:t>1</w:t>
+          <w:t>3</w:t>
         </w:r>
         <w:r>
           <w:fldChar w:fldCharType="end"/>
@@ -1182,6 +2113,26 @@
     </w:p>
   </w:footnote>
 </w:footnotes>
+</file>
+
+<file path=word/header1.xml><?xml version="1.0" encoding="utf-8"?>
+<w:hdr xmlns:wpc="http://schemas.microsoft.com/office/word/2010/wordprocessingCanvas" xmlns:mc="http://schemas.openxmlformats.org/markup-compatibility/2006" xmlns:o="urn:schemas-microsoft-com:office:office" xmlns:r="http://schemas.openxmlformats.org/officeDocument/2006/relationships" xmlns:m="http://schemas.openxmlformats.org/officeDocument/2006/math" xmlns:v="urn:schemas-microsoft-com:vml" xmlns:wp14="http://schemas.microsoft.com/office/word/2010/wordprocessingDrawing" xmlns:wp="http://schemas.openxmlformats.org/drawingml/2006/wordprocessingDrawing" xmlns:w10="urn:schemas-microsoft-com:office:word" xmlns:w="http://schemas.openxmlformats.org/wordprocessingml/2006/main" xmlns:w14="http://schemas.microsoft.com/office/word/2010/wordml" xmlns:w15="http://schemas.microsoft.com/office/word/2012/wordml" xmlns:wpg="http://schemas.microsoft.com/office/word/2010/wordprocessingGroup" xmlns:wpi="http://schemas.microsoft.com/office/word/2010/wordprocessingInk" xmlns:wne="http://schemas.microsoft.com/office/word/2006/wordml" xmlns:wps="http://schemas.microsoft.com/office/word/2010/wordprocessingShape" mc:Ignorable="w14 w15 wp14">
+  <w:p>
+    <w:pPr>
+      <w:pStyle w:val="Cabealho"/>
+    </w:pPr>
+    <w:r>
+      <w:t>Calibración del Presupuesto</w:t>
+    </w:r>
+    <w:r>
+      <w:tab/>
+    </w:r>
+    <w:r>
+      <w:tab/>
+      <w:t>Miguel Gonçalves</w:t>
+    </w:r>
+  </w:p>
+</w:hdr>
 </file>
 
 <file path=word/styles.xml><?xml version="1.0" encoding="utf-8"?>
@@ -1737,10 +2688,10 @@
           <c:layoutTarget val="inner"/>
           <c:xMode val="edge"/>
           <c:yMode val="edge"/>
-          <c:x val="0.10260026050715147"/>
-          <c:y val="0.11406917173328017"/>
+          <c:x val="0.10712617134670793"/>
+          <c:y val="0.14444887444329144"/>
           <c:w val="0.87613847148943436"/>
-          <c:h val="0.50768384331705374"/>
+          <c:h val="0.49864144811162553"/>
         </c:manualLayout>
       </c:layout>
       <c:barChart>
@@ -1768,34 +2719,34 @@
               <c:strCache>
                 <c:ptCount val="12"/>
                 <c:pt idx="0">
-                  <c:v>31-MAR-02023  </c:v>
+                  <c:v>31-AUG-02021  </c:v>
                 </c:pt>
                 <c:pt idx="1">
-                  <c:v>9-AUG-02023  </c:v>
+                  <c:v>23-OCT-02021  </c:v>
                 </c:pt>
                 <c:pt idx="2">
-                  <c:v>18-DEC-02023  </c:v>
+                  <c:v>16-DEC-02021  </c:v>
                 </c:pt>
                 <c:pt idx="3">
-                  <c:v>27-APR-02024  </c:v>
+                  <c:v>9-FEB-02022  </c:v>
                 </c:pt>
                 <c:pt idx="4">
-                  <c:v>5-SEP-02024  </c:v>
+                  <c:v>1-APR-02022  </c:v>
                 </c:pt>
                 <c:pt idx="5">
-                  <c:v>14-JAN-02025  </c:v>
+                  <c:v>25-MAY-02022  </c:v>
                 </c:pt>
                 <c:pt idx="6">
-                  <c:v>22-MAY-02025  </c:v>
+                  <c:v>18-JUL-02022  </c:v>
                 </c:pt>
                 <c:pt idx="7">
-                  <c:v>1-OCT-02025  </c:v>
+                  <c:v>10-SEP-02022  </c:v>
                 </c:pt>
                 <c:pt idx="8">
-                  <c:v>9-FEB-02026  </c:v>
+                  <c:v>3-NOV-02022  </c:v>
                 </c:pt>
                 <c:pt idx="9">
-                  <c:v>18-JUN-02026  </c:v>
+                  <c:v>27-DEC-02022  </c:v>
                 </c:pt>
                 <c:pt idx="10">
                   <c:v> </c:v>
@@ -1813,37 +2764,37 @@
                 <c:formatCode>General</c:formatCode>
                 <c:ptCount val="12"/>
                 <c:pt idx="0">
-                  <c:v>10</c:v>
+                  <c:v>4</c:v>
                 </c:pt>
                 <c:pt idx="1">
-                  <c:v>37</c:v>
+                  <c:v>34</c:v>
                 </c:pt>
                 <c:pt idx="2">
                   <c:v>59</c:v>
                 </c:pt>
                 <c:pt idx="3">
-                  <c:v>88</c:v>
+                  <c:v>123</c:v>
                 </c:pt>
                 <c:pt idx="4">
-                  <c:v>86</c:v>
+                  <c:v>119</c:v>
                 </c:pt>
                 <c:pt idx="5">
-                  <c:v>75</c:v>
+                  <c:v>96</c:v>
                 </c:pt>
                 <c:pt idx="6">
-                  <c:v>42</c:v>
+                  <c:v>48</c:v>
                 </c:pt>
                 <c:pt idx="7">
-                  <c:v>22</c:v>
+                  <c:v>15</c:v>
                 </c:pt>
                 <c:pt idx="8">
-                  <c:v>12</c:v>
+                  <c:v>1</c:v>
                 </c:pt>
                 <c:pt idx="9">
-                  <c:v>9</c:v>
+                  <c:v>0</c:v>
                 </c:pt>
                 <c:pt idx="11" formatCode="0.00">
-                  <c:v>60</c:v>
+                  <c:v>0</c:v>
                 </c:pt>
               </c:numCache>
             </c:numRef>
@@ -1858,11 +2809,11 @@
           <c:showBubbleSize val="0"/>
         </c:dLbls>
         <c:gapWidth val="0"/>
-        <c:axId val="550188136"/>
-        <c:axId val="550189312"/>
+        <c:axId val="475423696"/>
+        <c:axId val="475421736"/>
       </c:barChart>
       <c:catAx>
-        <c:axId val="550188136"/>
+        <c:axId val="475423696"/>
         <c:scaling>
           <c:orientation val="minMax"/>
         </c:scaling>
@@ -1895,8 +2846,8 @@
             <c:manualLayout>
               <c:xMode val="edge"/>
               <c:yMode val="edge"/>
-              <c:x val="0.38908168556323536"/>
-              <c:y val="0.91484270348559371"/>
+              <c:x val="0.44791852647746944"/>
+              <c:y val="0.92553603228753401"/>
             </c:manualLayout>
           </c:layout>
           <c:overlay val="0"/>
@@ -1936,7 +2887,7 @@
             <a:endParaRPr lang="es-ES"/>
           </a:p>
         </c:txPr>
-        <c:crossAx val="550189312"/>
+        <c:crossAx val="475421736"/>
         <c:crosses val="autoZero"/>
         <c:auto val="1"/>
         <c:lblAlgn val="ctr"/>
@@ -1946,7 +2897,7 @@
         <c:noMultiLvlLbl val="0"/>
       </c:catAx>
       <c:valAx>
-        <c:axId val="550189312"/>
+        <c:axId val="475421736"/>
         <c:scaling>
           <c:orientation val="minMax"/>
         </c:scaling>
@@ -1979,8 +2930,8 @@
             <c:manualLayout>
               <c:xMode val="edge"/>
               <c:yMode val="edge"/>
-              <c:x val="7.8474661135789804E-3"/>
-              <c:y val="0.19815416248043177"/>
+              <c:x val="7.8474661135789787E-3"/>
+              <c:y val="0.19815435652970753"/>
             </c:manualLayout>
           </c:layout>
           <c:overlay val="0"/>
@@ -2020,7 +2971,7 @@
             <a:endParaRPr lang="es-ES"/>
           </a:p>
         </c:txPr>
-        <c:crossAx val="550188136"/>
+        <c:crossAx val="475423696"/>
         <c:crosses val="autoZero"/>
         <c:crossBetween val="between"/>
       </c:valAx>

</xml_diff>